<commit_message>
adicion HV a jhon joya en el proyectos
</commit_message>
<xml_diff>
--- a/Plantilla Proyecto.docx
+++ b/Plantilla Proyecto.docx
@@ -726,7 +726,18 @@
           <w:sz w:val="20"/>
           <w:lang w:val="es-CO"/>
         </w:rPr>
-        <w:t xml:space="preserve">Versión 3.2 </w:t>
+        <w:t xml:space="preserve">Versión </w:t>
+      </w:r>
+      <w:proofErr w:type="gramStart"/>
+      <w:r>
+        <w:rPr>
+          <w:rFonts w:ascii="Arial" w:hAnsi="Arial" w:cs="Arial"/>
+          <w:bCs/>
+          <w:noProof w:val="0"/>
+          <w:sz w:val="20"/>
+          <w:lang w:val="es-CO"/>
+        </w:rPr>
+        <w:t xml:space="preserve">3.2 </w:t>
       </w:r>
       <w:r>
         <w:rPr>
@@ -746,7 +757,18 @@
           <w:sz w:val="20"/>
           <w:lang w:val="es-CO"/>
         </w:rPr>
-        <w:t>Febrero de 2016</w:t>
+        <w:t>Febrero</w:t>
+      </w:r>
+      <w:proofErr w:type="gramEnd"/>
+      <w:r>
+        <w:rPr>
+          <w:rFonts w:ascii="Arial" w:hAnsi="Arial" w:cs="Arial"/>
+          <w:bCs/>
+          <w:noProof w:val="0"/>
+          <w:sz w:val="20"/>
+          <w:lang w:val="es-CO"/>
+        </w:rPr>
+        <w:t xml:space="preserve"> de 2016</w:t>
       </w:r>
       <w:r>
         <w:rPr>
@@ -3923,8 +3945,21 @@
                 <w:sz w:val="20"/>
                 <w:lang w:val="es-CO"/>
               </w:rPr>
-              <w:t xml:space="preserve"> / Keywords</w:t>
-            </w:r>
+              <w:t xml:space="preserve"> / </w:t>
+            </w:r>
+            <w:proofErr w:type="spellStart"/>
+            <w:r>
+              <w:rPr>
+                <w:rFonts w:ascii="Arial" w:hAnsi="Arial" w:cs="Arial"/>
+                <w:b/>
+                <w:bCs/>
+                <w:noProof w:val="0"/>
+                <w:sz w:val="20"/>
+                <w:lang w:val="es-CO"/>
+              </w:rPr>
+              <w:t>Keywords</w:t>
+            </w:r>
+            <w:proofErr w:type="spellEnd"/>
           </w:p>
         </w:tc>
       </w:tr>
@@ -4091,6 +4126,7 @@
                 <w:lang w:val="es-CO"/>
               </w:rPr>
             </w:pPr>
+            <w:proofErr w:type="spellStart"/>
             <w:r>
               <w:rPr>
                 <w:rFonts w:ascii="Arial" w:hAnsi="Arial" w:cs="Arial"/>
@@ -4100,7 +4136,19 @@
                 <w:sz w:val="20"/>
                 <w:lang w:val="es-CO"/>
               </w:rPr>
-              <w:t xml:space="preserve">Abstract </w:t>
+              <w:t>Abstract</w:t>
+            </w:r>
+            <w:proofErr w:type="spellEnd"/>
+            <w:r>
+              <w:rPr>
+                <w:rFonts w:ascii="Arial" w:hAnsi="Arial" w:cs="Arial"/>
+                <w:b/>
+                <w:bCs/>
+                <w:noProof w:val="0"/>
+                <w:sz w:val="20"/>
+                <w:lang w:val="es-CO"/>
+              </w:rPr>
+              <w:t xml:space="preserve"> </w:t>
             </w:r>
             <w:r>
               <w:rPr>
@@ -4177,7 +4225,27 @@
                 <w:sz w:val="18"/>
                 <w:szCs w:val="20"/>
               </w:rPr>
-              <w:t>Good evening, everyone these are the partners of my gaes:   Mauro Martinez, Erick F. Ayala and Alejandro Lopez it’s nice to see, so many of you here today. The subject of the presentation today is our project SIPRE (planning system of resources business of Cavipetrol) basically there are three points we want to talk about. First, we are going to tell you about problem identification, secondly, we are talk solution problem and third, we are talk deseing project. Thank you very much.</w:t>
+              <w:t xml:space="preserve">Good evening, everyone these are the partners of my </w:t>
+            </w:r>
+            <w:proofErr w:type="spellStart"/>
+            <w:r>
+              <w:rPr>
+                <w:rFonts w:ascii="Arial" w:hAnsi="Arial" w:cs="Arial"/>
+                <w:noProof w:val="0"/>
+                <w:sz w:val="18"/>
+                <w:szCs w:val="20"/>
+              </w:rPr>
+              <w:t>gaes</w:t>
+            </w:r>
+            <w:proofErr w:type="spellEnd"/>
+            <w:r>
+              <w:rPr>
+                <w:rFonts w:ascii="Arial" w:hAnsi="Arial" w:cs="Arial"/>
+                <w:noProof w:val="0"/>
+                <w:sz w:val="18"/>
+                <w:szCs w:val="20"/>
+              </w:rPr>
+              <w:t>:   Mauro Martinez, Erick F. Ayala and Alejandro Lopez it’s nice to see, so many of you here today. The subject of the presentation today is our project SIPRE (planning system of resources business of Cavipetrol) basically there are three points we want to talk about. First, we are going to tell you about problem identification, secondly, we are talk solution problem and third, we are talk deseing project. Thank you very much.</w:t>
             </w:r>
           </w:p>
           <w:p>
@@ -4197,8 +4265,9 @@
                 <w:sz w:val="18"/>
                 <w:szCs w:val="20"/>
               </w:rPr>
-              <w:t>Through of the information system we replace the need that it has currently CAVIPETROL for to administer the benefit assign to the workers. Also, this allow to the company administer best its resources that it has destined to the workers.</w:t>
-            </w:r>
+              <w:t xml:space="preserve">Through of the information system we replace the need that it has currently CAVIPETROL for to administer the benefit assign to the workers. Also, this allow to the company administer best its resources that it has destined to the </w:t>
+            </w:r>
+            <w:proofErr w:type="gramStart"/>
             <w:r>
               <w:rPr>
                 <w:rFonts w:ascii="Arial" w:hAnsi="Arial" w:cs="Arial"/>
@@ -4206,8 +4275,18 @@
                 <w:sz w:val="18"/>
                 <w:szCs w:val="20"/>
               </w:rPr>
+              <w:t>workers.</w:t>
+            </w:r>
+            <w:r>
+              <w:rPr>
+                <w:rFonts w:ascii="Arial" w:hAnsi="Arial" w:cs="Arial"/>
+                <w:noProof w:val="0"/>
+                <w:sz w:val="18"/>
+                <w:szCs w:val="20"/>
+              </w:rPr>
               <w:t>.</w:t>
             </w:r>
+            <w:proofErr w:type="gramEnd"/>
           </w:p>
         </w:tc>
       </w:tr>
@@ -4309,8 +4388,9 @@
                 <w:sz w:val="18"/>
                 <w:lang w:val="es-CO"/>
               </w:rPr>
-              <w:t xml:space="preserve"> para los empleados de </w:t>
-            </w:r>
+              <w:t xml:space="preserve"> para los empleados </w:t>
+            </w:r>
+            <w:proofErr w:type="gramStart"/>
             <w:r>
               <w:rPr>
                 <w:rFonts w:ascii="Arial" w:hAnsi="Arial" w:cs="Arial"/>
@@ -4318,7 +4398,26 @@
                 <w:sz w:val="18"/>
                 <w:lang w:val="es-CO"/>
               </w:rPr>
-              <w:t xml:space="preserve"> CAVIPETROL (</w:t>
+              <w:t xml:space="preserve">de </w:t>
+            </w:r>
+            <w:r>
+              <w:rPr>
+                <w:rFonts w:ascii="Arial" w:hAnsi="Arial" w:cs="Arial"/>
+                <w:noProof w:val="0"/>
+                <w:sz w:val="18"/>
+                <w:lang w:val="es-CO"/>
+              </w:rPr>
+              <w:t xml:space="preserve"> CAVIPETROL</w:t>
+            </w:r>
+            <w:proofErr w:type="gramEnd"/>
+            <w:r>
+              <w:rPr>
+                <w:rFonts w:ascii="Arial" w:hAnsi="Arial" w:cs="Arial"/>
+                <w:noProof w:val="0"/>
+                <w:sz w:val="18"/>
+                <w:lang w:val="es-CO"/>
+              </w:rPr>
+              <w:t xml:space="preserve"> (</w:t>
             </w:r>
             <w:r>
               <w:rPr>
@@ -7522,6 +7621,7 @@
         </w:rPr>
         <w:t xml:space="preserve">llamado </w:t>
       </w:r>
+      <w:proofErr w:type="spellStart"/>
       <w:r>
         <w:rPr>
           <w:rFonts w:ascii="Arial" w:hAnsi="Arial" w:cs="Arial"/>
@@ -7533,6 +7633,7 @@
         </w:rPr>
         <w:t>Sintracavi</w:t>
       </w:r>
+      <w:proofErr w:type="spellEnd"/>
       <w:r>
         <w:rPr>
           <w:rFonts w:ascii="Arial" w:hAnsi="Arial" w:cs="Arial"/>
@@ -12709,17 +12810,31 @@
                 <w:lang w:val="es-CO" w:eastAsia="es-CO"/>
               </w:rPr>
             </w:pPr>
-            <w:r>
-              <w:rPr>
-                <w:rFonts w:ascii="Calibri" w:hAnsi="Calibri"/>
-                <w:b/>
-                <w:bCs/>
-                <w:noProof w:val="0"/>
-                <w:sz w:val="22"/>
-                <w:szCs w:val="22"/>
-                <w:lang w:val="es-CO" w:eastAsia="es-CO"/>
-              </w:rPr>
-              <w:t>Dieseño de Diagrama de secuencia del actual proceso</w:t>
+            <w:proofErr w:type="spellStart"/>
+            <w:r>
+              <w:rPr>
+                <w:rFonts w:ascii="Calibri" w:hAnsi="Calibri"/>
+                <w:b/>
+                <w:bCs/>
+                <w:noProof w:val="0"/>
+                <w:sz w:val="22"/>
+                <w:szCs w:val="22"/>
+                <w:lang w:val="es-CO" w:eastAsia="es-CO"/>
+              </w:rPr>
+              <w:t>Dieseño</w:t>
+            </w:r>
+            <w:proofErr w:type="spellEnd"/>
+            <w:r>
+              <w:rPr>
+                <w:rFonts w:ascii="Calibri" w:hAnsi="Calibri"/>
+                <w:b/>
+                <w:bCs/>
+                <w:noProof w:val="0"/>
+                <w:sz w:val="22"/>
+                <w:szCs w:val="22"/>
+                <w:lang w:val="es-CO" w:eastAsia="es-CO"/>
+              </w:rPr>
+              <w:t xml:space="preserve"> de Diagrama de secuencia del actual proceso</w:t>
             </w:r>
           </w:p>
         </w:tc>
@@ -14405,7 +14520,33 @@
                 <w:szCs w:val="22"/>
                 <w:lang w:val="es-CO" w:eastAsia="es-CO"/>
               </w:rPr>
-              <w:t xml:space="preserve">Objetivos de Investigacion </w:t>
+              <w:t xml:space="preserve">Objetivos de </w:t>
+            </w:r>
+            <w:proofErr w:type="spellStart"/>
+            <w:r>
+              <w:rPr>
+                <w:rFonts w:ascii="Calibri" w:hAnsi="Calibri"/>
+                <w:b/>
+                <w:bCs/>
+                <w:noProof w:val="0"/>
+                <w:sz w:val="22"/>
+                <w:szCs w:val="22"/>
+                <w:lang w:val="es-CO" w:eastAsia="es-CO"/>
+              </w:rPr>
+              <w:t>Investigacion</w:t>
+            </w:r>
+            <w:proofErr w:type="spellEnd"/>
+            <w:r>
+              <w:rPr>
+                <w:rFonts w:ascii="Calibri" w:hAnsi="Calibri"/>
+                <w:b/>
+                <w:bCs/>
+                <w:noProof w:val="0"/>
+                <w:sz w:val="22"/>
+                <w:szCs w:val="22"/>
+                <w:lang w:val="es-CO" w:eastAsia="es-CO"/>
+              </w:rPr>
+              <w:t xml:space="preserve"> </w:t>
             </w:r>
           </w:p>
         </w:tc>
@@ -15238,17 +15379,31 @@
                 <w:lang w:val="es-CO" w:eastAsia="es-CO"/>
               </w:rPr>
             </w:pPr>
-            <w:r>
-              <w:rPr>
-                <w:rFonts w:ascii="Calibri" w:hAnsi="Calibri"/>
-                <w:b/>
-                <w:bCs/>
-                <w:noProof w:val="0"/>
-                <w:sz w:val="22"/>
-                <w:szCs w:val="22"/>
-                <w:lang w:val="es-CO" w:eastAsia="es-CO"/>
-              </w:rPr>
-              <w:t xml:space="preserve">Justificacion </w:t>
+            <w:proofErr w:type="spellStart"/>
+            <w:r>
+              <w:rPr>
+                <w:rFonts w:ascii="Calibri" w:hAnsi="Calibri"/>
+                <w:b/>
+                <w:bCs/>
+                <w:noProof w:val="0"/>
+                <w:sz w:val="22"/>
+                <w:szCs w:val="22"/>
+                <w:lang w:val="es-CO" w:eastAsia="es-CO"/>
+              </w:rPr>
+              <w:t>Justificacion</w:t>
+            </w:r>
+            <w:proofErr w:type="spellEnd"/>
+            <w:r>
+              <w:rPr>
+                <w:rFonts w:ascii="Calibri" w:hAnsi="Calibri"/>
+                <w:b/>
+                <w:bCs/>
+                <w:noProof w:val="0"/>
+                <w:sz w:val="22"/>
+                <w:szCs w:val="22"/>
+                <w:lang w:val="es-CO" w:eastAsia="es-CO"/>
+              </w:rPr>
+              <w:t xml:space="preserve"> </w:t>
             </w:r>
           </w:p>
         </w:tc>
@@ -16091,7 +16246,33 @@
                 <w:szCs w:val="22"/>
                 <w:lang w:val="es-CO" w:eastAsia="es-CO"/>
               </w:rPr>
-              <w:t xml:space="preserve">Alcance del Sistema de Informacion </w:t>
+              <w:t xml:space="preserve">Alcance del Sistema de </w:t>
+            </w:r>
+            <w:proofErr w:type="spellStart"/>
+            <w:r>
+              <w:rPr>
+                <w:rFonts w:ascii="Calibri" w:hAnsi="Calibri"/>
+                <w:b/>
+                <w:bCs/>
+                <w:noProof w:val="0"/>
+                <w:sz w:val="22"/>
+                <w:szCs w:val="22"/>
+                <w:lang w:val="es-CO" w:eastAsia="es-CO"/>
+              </w:rPr>
+              <w:t>Informacion</w:t>
+            </w:r>
+            <w:proofErr w:type="spellEnd"/>
+            <w:r>
+              <w:rPr>
+                <w:rFonts w:ascii="Calibri" w:hAnsi="Calibri"/>
+                <w:b/>
+                <w:bCs/>
+                <w:noProof w:val="0"/>
+                <w:sz w:val="22"/>
+                <w:szCs w:val="22"/>
+                <w:lang w:val="es-CO" w:eastAsia="es-CO"/>
+              </w:rPr>
+              <w:t xml:space="preserve"> </w:t>
             </w:r>
           </w:p>
         </w:tc>
@@ -16924,17 +17105,31 @@
                 <w:lang w:val="es-CO" w:eastAsia="es-CO"/>
               </w:rPr>
             </w:pPr>
-            <w:r>
-              <w:rPr>
-                <w:rFonts w:ascii="Calibri" w:hAnsi="Calibri"/>
-                <w:b/>
-                <w:bCs/>
-                <w:noProof w:val="0"/>
-                <w:sz w:val="22"/>
-                <w:szCs w:val="22"/>
-                <w:lang w:val="es-CO" w:eastAsia="es-CO"/>
-              </w:rPr>
-              <w:t xml:space="preserve">Elavoracion Planilla </w:t>
+            <w:proofErr w:type="spellStart"/>
+            <w:r>
+              <w:rPr>
+                <w:rFonts w:ascii="Calibri" w:hAnsi="Calibri"/>
+                <w:b/>
+                <w:bCs/>
+                <w:noProof w:val="0"/>
+                <w:sz w:val="22"/>
+                <w:szCs w:val="22"/>
+                <w:lang w:val="es-CO" w:eastAsia="es-CO"/>
+              </w:rPr>
+              <w:t>Elavoracion</w:t>
+            </w:r>
+            <w:proofErr w:type="spellEnd"/>
+            <w:r>
+              <w:rPr>
+                <w:rFonts w:ascii="Calibri" w:hAnsi="Calibri"/>
+                <w:b/>
+                <w:bCs/>
+                <w:noProof w:val="0"/>
+                <w:sz w:val="22"/>
+                <w:szCs w:val="22"/>
+                <w:lang w:val="es-CO" w:eastAsia="es-CO"/>
+              </w:rPr>
+              <w:t xml:space="preserve"> Planilla </w:t>
             </w:r>
           </w:p>
         </w:tc>
@@ -20307,7 +20502,33 @@
                 <w:szCs w:val="22"/>
                 <w:lang w:val="es-CO" w:eastAsia="es-CO"/>
               </w:rPr>
-              <w:t>Selección de la Erramienta de desarrollo</w:t>
+              <w:t xml:space="preserve">Selección de la </w:t>
+            </w:r>
+            <w:proofErr w:type="spellStart"/>
+            <w:r>
+              <w:rPr>
+                <w:rFonts w:ascii="Calibri" w:hAnsi="Calibri"/>
+                <w:b/>
+                <w:bCs/>
+                <w:noProof w:val="0"/>
+                <w:sz w:val="22"/>
+                <w:szCs w:val="22"/>
+                <w:lang w:val="es-CO" w:eastAsia="es-CO"/>
+              </w:rPr>
+              <w:t>Erramienta</w:t>
+            </w:r>
+            <w:proofErr w:type="spellEnd"/>
+            <w:r>
+              <w:rPr>
+                <w:rFonts w:ascii="Calibri" w:hAnsi="Calibri"/>
+                <w:b/>
+                <w:bCs/>
+                <w:noProof w:val="0"/>
+                <w:sz w:val="22"/>
+                <w:szCs w:val="22"/>
+                <w:lang w:val="es-CO" w:eastAsia="es-CO"/>
+              </w:rPr>
+              <w:t xml:space="preserve"> de desarrollo</w:t>
             </w:r>
           </w:p>
         </w:tc>
@@ -21983,17 +22204,57 @@
                 <w:lang w:val="es-CO" w:eastAsia="es-CO"/>
               </w:rPr>
             </w:pPr>
-            <w:r>
-              <w:rPr>
-                <w:rFonts w:ascii="Calibri" w:hAnsi="Calibri"/>
-                <w:b/>
-                <w:bCs/>
-                <w:noProof w:val="0"/>
-                <w:sz w:val="22"/>
-                <w:szCs w:val="22"/>
-                <w:lang w:val="es-CO" w:eastAsia="es-CO"/>
-              </w:rPr>
-              <w:t xml:space="preserve">Planificacion del Sistema de Informacion </w:t>
+            <w:proofErr w:type="spellStart"/>
+            <w:r>
+              <w:rPr>
+                <w:rFonts w:ascii="Calibri" w:hAnsi="Calibri"/>
+                <w:b/>
+                <w:bCs/>
+                <w:noProof w:val="0"/>
+                <w:sz w:val="22"/>
+                <w:szCs w:val="22"/>
+                <w:lang w:val="es-CO" w:eastAsia="es-CO"/>
+              </w:rPr>
+              <w:t>Planificacion</w:t>
+            </w:r>
+            <w:proofErr w:type="spellEnd"/>
+            <w:r>
+              <w:rPr>
+                <w:rFonts w:ascii="Calibri" w:hAnsi="Calibri"/>
+                <w:b/>
+                <w:bCs/>
+                <w:noProof w:val="0"/>
+                <w:sz w:val="22"/>
+                <w:szCs w:val="22"/>
+                <w:lang w:val="es-CO" w:eastAsia="es-CO"/>
+              </w:rPr>
+              <w:t xml:space="preserve"> del Sistema de </w:t>
+            </w:r>
+            <w:proofErr w:type="spellStart"/>
+            <w:r>
+              <w:rPr>
+                <w:rFonts w:ascii="Calibri" w:hAnsi="Calibri"/>
+                <w:b/>
+                <w:bCs/>
+                <w:noProof w:val="0"/>
+                <w:sz w:val="22"/>
+                <w:szCs w:val="22"/>
+                <w:lang w:val="es-CO" w:eastAsia="es-CO"/>
+              </w:rPr>
+              <w:t>Informacion</w:t>
+            </w:r>
+            <w:proofErr w:type="spellEnd"/>
+            <w:r>
+              <w:rPr>
+                <w:rFonts w:ascii="Calibri" w:hAnsi="Calibri"/>
+                <w:b/>
+                <w:bCs/>
+                <w:noProof w:val="0"/>
+                <w:sz w:val="22"/>
+                <w:szCs w:val="22"/>
+                <w:lang w:val="es-CO" w:eastAsia="es-CO"/>
+              </w:rPr>
+              <w:t xml:space="preserve"> </w:t>
             </w:r>
           </w:p>
         </w:tc>
@@ -25355,17 +25616,31 @@
                 <w:lang w:val="es-CO" w:eastAsia="es-CO"/>
               </w:rPr>
             </w:pPr>
-            <w:r>
-              <w:rPr>
-                <w:rFonts w:ascii="Calibri" w:hAnsi="Calibri"/>
-                <w:b/>
-                <w:bCs/>
-                <w:noProof w:val="0"/>
-                <w:sz w:val="22"/>
-                <w:szCs w:val="22"/>
-                <w:lang w:val="es-CO" w:eastAsia="es-CO"/>
-              </w:rPr>
-              <w:t>Cofiguracion infraestructura WEB</w:t>
+            <w:proofErr w:type="spellStart"/>
+            <w:r>
+              <w:rPr>
+                <w:rFonts w:ascii="Calibri" w:hAnsi="Calibri"/>
+                <w:b/>
+                <w:bCs/>
+                <w:noProof w:val="0"/>
+                <w:sz w:val="22"/>
+                <w:szCs w:val="22"/>
+                <w:lang w:val="es-CO" w:eastAsia="es-CO"/>
+              </w:rPr>
+              <w:t>Cofiguracion</w:t>
+            </w:r>
+            <w:proofErr w:type="spellEnd"/>
+            <w:r>
+              <w:rPr>
+                <w:rFonts w:ascii="Calibri" w:hAnsi="Calibri"/>
+                <w:b/>
+                <w:bCs/>
+                <w:noProof w:val="0"/>
+                <w:sz w:val="22"/>
+                <w:szCs w:val="22"/>
+                <w:lang w:val="es-CO" w:eastAsia="es-CO"/>
+              </w:rPr>
+              <w:t xml:space="preserve"> infraestructura WEB</w:t>
             </w:r>
           </w:p>
         </w:tc>
@@ -26208,7 +26483,59 @@
                 <w:szCs w:val="22"/>
                 <w:lang w:val="es-CO" w:eastAsia="es-CO"/>
               </w:rPr>
-              <w:t>Elaboración en BD de pruebas de parametros generales de configuración cliente servidor y web del modulo de empleados</w:t>
+              <w:t xml:space="preserve">Elaboración en BD de pruebas de </w:t>
+            </w:r>
+            <w:proofErr w:type="spellStart"/>
+            <w:r>
+              <w:rPr>
+                <w:rFonts w:ascii="Calibri" w:hAnsi="Calibri"/>
+                <w:b/>
+                <w:bCs/>
+                <w:noProof w:val="0"/>
+                <w:sz w:val="22"/>
+                <w:szCs w:val="22"/>
+                <w:lang w:val="es-CO" w:eastAsia="es-CO"/>
+              </w:rPr>
+              <w:t>parametros</w:t>
+            </w:r>
+            <w:proofErr w:type="spellEnd"/>
+            <w:r>
+              <w:rPr>
+                <w:rFonts w:ascii="Calibri" w:hAnsi="Calibri"/>
+                <w:b/>
+                <w:bCs/>
+                <w:noProof w:val="0"/>
+                <w:sz w:val="22"/>
+                <w:szCs w:val="22"/>
+                <w:lang w:val="es-CO" w:eastAsia="es-CO"/>
+              </w:rPr>
+              <w:t xml:space="preserve"> generales de configuración cliente servidor y web del </w:t>
+            </w:r>
+            <w:proofErr w:type="spellStart"/>
+            <w:r>
+              <w:rPr>
+                <w:rFonts w:ascii="Calibri" w:hAnsi="Calibri"/>
+                <w:b/>
+                <w:bCs/>
+                <w:noProof w:val="0"/>
+                <w:sz w:val="22"/>
+                <w:szCs w:val="22"/>
+                <w:lang w:val="es-CO" w:eastAsia="es-CO"/>
+              </w:rPr>
+              <w:t>modulo</w:t>
+            </w:r>
+            <w:proofErr w:type="spellEnd"/>
+            <w:r>
+              <w:rPr>
+                <w:rFonts w:ascii="Calibri" w:hAnsi="Calibri"/>
+                <w:b/>
+                <w:bCs/>
+                <w:noProof w:val="0"/>
+                <w:sz w:val="22"/>
+                <w:szCs w:val="22"/>
+                <w:lang w:val="es-CO" w:eastAsia="es-CO"/>
+              </w:rPr>
+              <w:t xml:space="preserve"> de empleados</w:t>
             </w:r>
           </w:p>
         </w:tc>
@@ -27051,7 +27378,59 @@
                 <w:szCs w:val="22"/>
                 <w:lang w:val="es-CO" w:eastAsia="es-CO"/>
               </w:rPr>
-              <w:t>Elaboración en BD de pruebas de parametros generales de configuración cliente servidor y web del modulo de Funcionarios</w:t>
+              <w:t xml:space="preserve">Elaboración en BD de pruebas de </w:t>
+            </w:r>
+            <w:proofErr w:type="spellStart"/>
+            <w:r>
+              <w:rPr>
+                <w:rFonts w:ascii="Calibri" w:hAnsi="Calibri"/>
+                <w:b/>
+                <w:bCs/>
+                <w:noProof w:val="0"/>
+                <w:sz w:val="22"/>
+                <w:szCs w:val="22"/>
+                <w:lang w:val="es-CO" w:eastAsia="es-CO"/>
+              </w:rPr>
+              <w:t>parametros</w:t>
+            </w:r>
+            <w:proofErr w:type="spellEnd"/>
+            <w:r>
+              <w:rPr>
+                <w:rFonts w:ascii="Calibri" w:hAnsi="Calibri"/>
+                <w:b/>
+                <w:bCs/>
+                <w:noProof w:val="0"/>
+                <w:sz w:val="22"/>
+                <w:szCs w:val="22"/>
+                <w:lang w:val="es-CO" w:eastAsia="es-CO"/>
+              </w:rPr>
+              <w:t xml:space="preserve"> generales de configuración cliente servidor y web del </w:t>
+            </w:r>
+            <w:proofErr w:type="spellStart"/>
+            <w:r>
+              <w:rPr>
+                <w:rFonts w:ascii="Calibri" w:hAnsi="Calibri"/>
+                <w:b/>
+                <w:bCs/>
+                <w:noProof w:val="0"/>
+                <w:sz w:val="22"/>
+                <w:szCs w:val="22"/>
+                <w:lang w:val="es-CO" w:eastAsia="es-CO"/>
+              </w:rPr>
+              <w:t>modulo</w:t>
+            </w:r>
+            <w:proofErr w:type="spellEnd"/>
+            <w:r>
+              <w:rPr>
+                <w:rFonts w:ascii="Calibri" w:hAnsi="Calibri"/>
+                <w:b/>
+                <w:bCs/>
+                <w:noProof w:val="0"/>
+                <w:sz w:val="22"/>
+                <w:szCs w:val="22"/>
+                <w:lang w:val="es-CO" w:eastAsia="es-CO"/>
+              </w:rPr>
+              <w:t xml:space="preserve"> de Funcionarios</w:t>
             </w:r>
           </w:p>
         </w:tc>
@@ -27894,7 +28273,33 @@
                 <w:szCs w:val="22"/>
                 <w:lang w:val="es-CO" w:eastAsia="es-CO"/>
               </w:rPr>
-              <w:t xml:space="preserve">Elaboración en BD de pruebas de parametros generales de configuración </w:t>
+              <w:t xml:space="preserve">Elaboración en BD de pruebas de </w:t>
+            </w:r>
+            <w:proofErr w:type="spellStart"/>
+            <w:r>
+              <w:rPr>
+                <w:rFonts w:ascii="Calibri" w:hAnsi="Calibri"/>
+                <w:b/>
+                <w:bCs/>
+                <w:noProof w:val="0"/>
+                <w:sz w:val="22"/>
+                <w:szCs w:val="22"/>
+                <w:lang w:val="es-CO" w:eastAsia="es-CO"/>
+              </w:rPr>
+              <w:t>parametros</w:t>
+            </w:r>
+            <w:proofErr w:type="spellEnd"/>
+            <w:r>
+              <w:rPr>
+                <w:rFonts w:ascii="Calibri" w:hAnsi="Calibri"/>
+                <w:b/>
+                <w:bCs/>
+                <w:noProof w:val="0"/>
+                <w:sz w:val="22"/>
+                <w:szCs w:val="22"/>
+                <w:lang w:val="es-CO" w:eastAsia="es-CO"/>
+              </w:rPr>
+              <w:t xml:space="preserve"> generales de configuración </w:t>
             </w:r>
             <w:r>
               <w:rPr>
@@ -27907,7 +28312,33 @@
                 <w:lang w:val="es-CO" w:eastAsia="es-CO"/>
               </w:rPr>
               <w:lastRenderedPageBreak/>
-              <w:t>cliente servidor y web del modulo de Administrador</w:t>
+              <w:t xml:space="preserve">cliente servidor y web del </w:t>
+            </w:r>
+            <w:proofErr w:type="spellStart"/>
+            <w:r>
+              <w:rPr>
+                <w:rFonts w:ascii="Calibri" w:hAnsi="Calibri"/>
+                <w:b/>
+                <w:bCs/>
+                <w:noProof w:val="0"/>
+                <w:sz w:val="22"/>
+                <w:szCs w:val="22"/>
+                <w:lang w:val="es-CO" w:eastAsia="es-CO"/>
+              </w:rPr>
+              <w:t>modulo</w:t>
+            </w:r>
+            <w:proofErr w:type="spellEnd"/>
+            <w:r>
+              <w:rPr>
+                <w:rFonts w:ascii="Calibri" w:hAnsi="Calibri"/>
+                <w:b/>
+                <w:bCs/>
+                <w:noProof w:val="0"/>
+                <w:sz w:val="22"/>
+                <w:szCs w:val="22"/>
+                <w:lang w:val="es-CO" w:eastAsia="es-CO"/>
+              </w:rPr>
+              <w:t xml:space="preserve"> de Administrador</w:t>
             </w:r>
           </w:p>
         </w:tc>
@@ -30437,7 +30868,33 @@
                 <w:szCs w:val="22"/>
                 <w:lang w:val="es-CO" w:eastAsia="es-CO"/>
               </w:rPr>
-              <w:t xml:space="preserve">Diseño de los servicios del sistema de informacion </w:t>
+              <w:t xml:space="preserve">Diseño de los servicios del sistema de </w:t>
+            </w:r>
+            <w:proofErr w:type="spellStart"/>
+            <w:r>
+              <w:rPr>
+                <w:rFonts w:ascii="Calibri" w:hAnsi="Calibri"/>
+                <w:b/>
+                <w:bCs/>
+                <w:noProof w:val="0"/>
+                <w:sz w:val="22"/>
+                <w:szCs w:val="22"/>
+                <w:lang w:val="es-CO" w:eastAsia="es-CO"/>
+              </w:rPr>
+              <w:t>informacion</w:t>
+            </w:r>
+            <w:proofErr w:type="spellEnd"/>
+            <w:r>
+              <w:rPr>
+                <w:rFonts w:ascii="Calibri" w:hAnsi="Calibri"/>
+                <w:b/>
+                <w:bCs/>
+                <w:noProof w:val="0"/>
+                <w:sz w:val="22"/>
+                <w:szCs w:val="22"/>
+                <w:lang w:val="es-CO" w:eastAsia="es-CO"/>
+              </w:rPr>
+              <w:t xml:space="preserve"> </w:t>
             </w:r>
           </w:p>
         </w:tc>
@@ -32123,7 +32580,59 @@
                 <w:szCs w:val="22"/>
                 <w:lang w:val="es-CO" w:eastAsia="es-CO"/>
               </w:rPr>
-              <w:t xml:space="preserve">Pruebas iniciales del Sisitema de informacion </w:t>
+              <w:t xml:space="preserve">Pruebas iniciales del </w:t>
+            </w:r>
+            <w:proofErr w:type="spellStart"/>
+            <w:r>
+              <w:rPr>
+                <w:rFonts w:ascii="Calibri" w:hAnsi="Calibri"/>
+                <w:b/>
+                <w:bCs/>
+                <w:noProof w:val="0"/>
+                <w:sz w:val="22"/>
+                <w:szCs w:val="22"/>
+                <w:lang w:val="es-CO" w:eastAsia="es-CO"/>
+              </w:rPr>
+              <w:t>Sisitema</w:t>
+            </w:r>
+            <w:proofErr w:type="spellEnd"/>
+            <w:r>
+              <w:rPr>
+                <w:rFonts w:ascii="Calibri" w:hAnsi="Calibri"/>
+                <w:b/>
+                <w:bCs/>
+                <w:noProof w:val="0"/>
+                <w:sz w:val="22"/>
+                <w:szCs w:val="22"/>
+                <w:lang w:val="es-CO" w:eastAsia="es-CO"/>
+              </w:rPr>
+              <w:t xml:space="preserve"> de </w:t>
+            </w:r>
+            <w:proofErr w:type="spellStart"/>
+            <w:r>
+              <w:rPr>
+                <w:rFonts w:ascii="Calibri" w:hAnsi="Calibri"/>
+                <w:b/>
+                <w:bCs/>
+                <w:noProof w:val="0"/>
+                <w:sz w:val="22"/>
+                <w:szCs w:val="22"/>
+                <w:lang w:val="es-CO" w:eastAsia="es-CO"/>
+              </w:rPr>
+              <w:t>informacion</w:t>
+            </w:r>
+            <w:proofErr w:type="spellEnd"/>
+            <w:r>
+              <w:rPr>
+                <w:rFonts w:ascii="Calibri" w:hAnsi="Calibri"/>
+                <w:b/>
+                <w:bCs/>
+                <w:noProof w:val="0"/>
+                <w:sz w:val="22"/>
+                <w:szCs w:val="22"/>
+                <w:lang w:val="es-CO" w:eastAsia="es-CO"/>
+              </w:rPr>
+              <w:t xml:space="preserve"> </w:t>
             </w:r>
           </w:p>
         </w:tc>
@@ -32956,17 +33465,31 @@
                 <w:lang w:val="es-CO" w:eastAsia="es-CO"/>
               </w:rPr>
             </w:pPr>
-            <w:r>
-              <w:rPr>
-                <w:rFonts w:ascii="Calibri" w:hAnsi="Calibri"/>
-                <w:b/>
-                <w:bCs/>
-                <w:noProof w:val="0"/>
-                <w:sz w:val="22"/>
-                <w:szCs w:val="22"/>
-                <w:lang w:val="es-CO" w:eastAsia="es-CO"/>
-              </w:rPr>
-              <w:t xml:space="preserve">Verificacion de pruebas funcionales </w:t>
+            <w:proofErr w:type="spellStart"/>
+            <w:r>
+              <w:rPr>
+                <w:rFonts w:ascii="Calibri" w:hAnsi="Calibri"/>
+                <w:b/>
+                <w:bCs/>
+                <w:noProof w:val="0"/>
+                <w:sz w:val="22"/>
+                <w:szCs w:val="22"/>
+                <w:lang w:val="es-CO" w:eastAsia="es-CO"/>
+              </w:rPr>
+              <w:t>Verificacion</w:t>
+            </w:r>
+            <w:proofErr w:type="spellEnd"/>
+            <w:r>
+              <w:rPr>
+                <w:rFonts w:ascii="Calibri" w:hAnsi="Calibri"/>
+                <w:b/>
+                <w:bCs/>
+                <w:noProof w:val="0"/>
+                <w:sz w:val="22"/>
+                <w:szCs w:val="22"/>
+                <w:lang w:val="es-CO" w:eastAsia="es-CO"/>
+              </w:rPr>
+              <w:t xml:space="preserve"> de pruebas funcionales </w:t>
             </w:r>
           </w:p>
         </w:tc>
@@ -33809,8 +34332,22 @@
                 <w:szCs w:val="22"/>
                 <w:lang w:val="es-CO" w:eastAsia="es-CO"/>
               </w:rPr>
-              <w:t>Paso a produccion</w:t>
-            </w:r>
+              <w:t xml:space="preserve">Paso a </w:t>
+            </w:r>
+            <w:proofErr w:type="spellStart"/>
+            <w:r>
+              <w:rPr>
+                <w:rFonts w:ascii="Calibri" w:hAnsi="Calibri"/>
+                <w:b/>
+                <w:bCs/>
+                <w:noProof w:val="0"/>
+                <w:sz w:val="22"/>
+                <w:szCs w:val="22"/>
+                <w:lang w:val="es-CO" w:eastAsia="es-CO"/>
+              </w:rPr>
+              <w:t>produccion</w:t>
+            </w:r>
+            <w:proofErr w:type="spellEnd"/>
           </w:p>
         </w:tc>
         <w:tc>
@@ -35496,7 +36033,33 @@
                 <w:szCs w:val="22"/>
                 <w:lang w:val="es-CO" w:eastAsia="es-CO"/>
               </w:rPr>
-              <w:t>Capacitación del Modulo y Entrega de tareas</w:t>
+              <w:t xml:space="preserve">Capacitación del </w:t>
+            </w:r>
+            <w:proofErr w:type="spellStart"/>
+            <w:r>
+              <w:rPr>
+                <w:rFonts w:ascii="Calibri" w:hAnsi="Calibri"/>
+                <w:b/>
+                <w:bCs/>
+                <w:noProof w:val="0"/>
+                <w:sz w:val="22"/>
+                <w:szCs w:val="22"/>
+                <w:lang w:val="es-CO" w:eastAsia="es-CO"/>
+              </w:rPr>
+              <w:t>Modulo</w:t>
+            </w:r>
+            <w:proofErr w:type="spellEnd"/>
+            <w:r>
+              <w:rPr>
+                <w:rFonts w:ascii="Calibri" w:hAnsi="Calibri"/>
+                <w:b/>
+                <w:bCs/>
+                <w:noProof w:val="0"/>
+                <w:sz w:val="22"/>
+                <w:szCs w:val="22"/>
+                <w:lang w:val="es-CO" w:eastAsia="es-CO"/>
+              </w:rPr>
+              <w:t xml:space="preserve"> y Entrega de tareas</w:t>
             </w:r>
           </w:p>
         </w:tc>
@@ -36330,17 +36893,31 @@
                 <w:lang w:val="es-CO" w:eastAsia="es-CO"/>
               </w:rPr>
             </w:pPr>
-            <w:r>
-              <w:rPr>
-                <w:rFonts w:ascii="Calibri" w:hAnsi="Calibri"/>
-                <w:b/>
-                <w:bCs/>
-                <w:noProof w:val="0"/>
-                <w:sz w:val="22"/>
-                <w:szCs w:val="22"/>
-                <w:lang w:val="es-CO" w:eastAsia="es-CO"/>
-              </w:rPr>
-              <w:t>Revision nuevos requerimientos</w:t>
+            <w:proofErr w:type="spellStart"/>
+            <w:r>
+              <w:rPr>
+                <w:rFonts w:ascii="Calibri" w:hAnsi="Calibri"/>
+                <w:b/>
+                <w:bCs/>
+                <w:noProof w:val="0"/>
+                <w:sz w:val="22"/>
+                <w:szCs w:val="22"/>
+                <w:lang w:val="es-CO" w:eastAsia="es-CO"/>
+              </w:rPr>
+              <w:t>Revision</w:t>
+            </w:r>
+            <w:proofErr w:type="spellEnd"/>
+            <w:r>
+              <w:rPr>
+                <w:rFonts w:ascii="Calibri" w:hAnsi="Calibri"/>
+                <w:b/>
+                <w:bCs/>
+                <w:noProof w:val="0"/>
+                <w:sz w:val="22"/>
+                <w:szCs w:val="22"/>
+                <w:lang w:val="es-CO" w:eastAsia="es-CO"/>
+              </w:rPr>
+              <w:t xml:space="preserve"> nuevos requerimientos</w:t>
             </w:r>
           </w:p>
         </w:tc>
@@ -37174,17 +37751,31 @@
                 <w:lang w:val="es-CO" w:eastAsia="es-CO"/>
               </w:rPr>
             </w:pPr>
-            <w:r>
-              <w:rPr>
-                <w:rFonts w:ascii="Calibri" w:hAnsi="Calibri"/>
-                <w:b/>
-                <w:bCs/>
-                <w:noProof w:val="0"/>
-                <w:sz w:val="22"/>
-                <w:szCs w:val="22"/>
-                <w:lang w:val="es-CO" w:eastAsia="es-CO"/>
-              </w:rPr>
-              <w:t>Elavoracion del control de cambios</w:t>
+            <w:proofErr w:type="spellStart"/>
+            <w:r>
+              <w:rPr>
+                <w:rFonts w:ascii="Calibri" w:hAnsi="Calibri"/>
+                <w:b/>
+                <w:bCs/>
+                <w:noProof w:val="0"/>
+                <w:sz w:val="22"/>
+                <w:szCs w:val="22"/>
+                <w:lang w:val="es-CO" w:eastAsia="es-CO"/>
+              </w:rPr>
+              <w:t>Elavoracion</w:t>
+            </w:r>
+            <w:proofErr w:type="spellEnd"/>
+            <w:r>
+              <w:rPr>
+                <w:rFonts w:ascii="Calibri" w:hAnsi="Calibri"/>
+                <w:b/>
+                <w:bCs/>
+                <w:noProof w:val="0"/>
+                <w:sz w:val="22"/>
+                <w:szCs w:val="22"/>
+                <w:lang w:val="es-CO" w:eastAsia="es-CO"/>
+              </w:rPr>
+              <w:t xml:space="preserve"> del control de cambios</w:t>
             </w:r>
           </w:p>
         </w:tc>
@@ -38017,6 +38608,7 @@
                 <w:lang w:val="es-CO" w:eastAsia="es-CO"/>
               </w:rPr>
             </w:pPr>
+            <w:proofErr w:type="spellStart"/>
             <w:r>
               <w:rPr>
                 <w:rFonts w:ascii="Calibri" w:hAnsi="Calibri"/>
@@ -38029,6 +38621,7 @@
               </w:rPr>
               <w:t>Implantacion</w:t>
             </w:r>
+            <w:proofErr w:type="spellEnd"/>
           </w:p>
         </w:tc>
         <w:tc>
@@ -38860,17 +39453,31 @@
                 <w:lang w:val="es-CO" w:eastAsia="es-CO"/>
               </w:rPr>
             </w:pPr>
-            <w:r>
-              <w:rPr>
-                <w:rFonts w:ascii="Calibri" w:hAnsi="Calibri"/>
-                <w:b/>
-                <w:bCs/>
-                <w:noProof w:val="0"/>
-                <w:sz w:val="22"/>
-                <w:szCs w:val="22"/>
-                <w:lang w:val="es-CO" w:eastAsia="es-CO"/>
-              </w:rPr>
-              <w:t xml:space="preserve">Estabilizacion </w:t>
+            <w:proofErr w:type="spellStart"/>
+            <w:r>
+              <w:rPr>
+                <w:rFonts w:ascii="Calibri" w:hAnsi="Calibri"/>
+                <w:b/>
+                <w:bCs/>
+                <w:noProof w:val="0"/>
+                <w:sz w:val="22"/>
+                <w:szCs w:val="22"/>
+                <w:lang w:val="es-CO" w:eastAsia="es-CO"/>
+              </w:rPr>
+              <w:t>Estabilizacion</w:t>
+            </w:r>
+            <w:proofErr w:type="spellEnd"/>
+            <w:r>
+              <w:rPr>
+                <w:rFonts w:ascii="Calibri" w:hAnsi="Calibri"/>
+                <w:b/>
+                <w:bCs/>
+                <w:noProof w:val="0"/>
+                <w:sz w:val="22"/>
+                <w:szCs w:val="22"/>
+                <w:lang w:val="es-CO" w:eastAsia="es-CO"/>
+              </w:rPr>
+              <w:t xml:space="preserve"> </w:t>
             </w:r>
           </w:p>
         </w:tc>
@@ -39713,7 +40320,33 @@
                 <w:szCs w:val="22"/>
                 <w:lang w:val="es-CO" w:eastAsia="es-CO"/>
               </w:rPr>
-              <w:t xml:space="preserve">Acompañamiento pase a produccion </w:t>
+              <w:t xml:space="preserve">Acompañamiento pase a </w:t>
+            </w:r>
+            <w:proofErr w:type="spellStart"/>
+            <w:r>
+              <w:rPr>
+                <w:rFonts w:ascii="Calibri" w:hAnsi="Calibri"/>
+                <w:b/>
+                <w:bCs/>
+                <w:noProof w:val="0"/>
+                <w:sz w:val="22"/>
+                <w:szCs w:val="22"/>
+                <w:lang w:val="es-CO" w:eastAsia="es-CO"/>
+              </w:rPr>
+              <w:t>produccion</w:t>
+            </w:r>
+            <w:proofErr w:type="spellEnd"/>
+            <w:r>
+              <w:rPr>
+                <w:rFonts w:ascii="Calibri" w:hAnsi="Calibri"/>
+                <w:b/>
+                <w:bCs/>
+                <w:noProof w:val="0"/>
+                <w:sz w:val="22"/>
+                <w:szCs w:val="22"/>
+                <w:lang w:val="es-CO" w:eastAsia="es-CO"/>
+              </w:rPr>
+              <w:t xml:space="preserve"> </w:t>
             </w:r>
           </w:p>
         </w:tc>
@@ -43912,8 +44545,18 @@
           <w:noProof w:val="0"/>
           <w:lang w:val="es-CO"/>
         </w:rPr>
-        <w:t>: Matriz de Resultados Vs. Alcances e Impactos  esperados</w:t>
+        <w:t xml:space="preserve">: Matriz de Resultados Vs. Alcances e </w:t>
       </w:r>
+      <w:proofErr w:type="gramStart"/>
+      <w:r>
+        <w:rPr>
+          <w:rFonts w:ascii="Arial" w:hAnsi="Arial" w:cs="Arial"/>
+          <w:noProof w:val="0"/>
+          <w:lang w:val="es-CO"/>
+        </w:rPr>
+        <w:t>Impactos  esperados</w:t>
+      </w:r>
+      <w:proofErr w:type="gramEnd"/>
     </w:p>
     <w:p>
       <w:pPr>
@@ -43957,267 +44600,57 @@
           <w:lang w:val="es-CO"/>
         </w:rPr>
       </w:pPr>
-    </w:p>
-    <w:tbl>
-      <w:tblPr>
-        <w:tblW w:w="8890" w:type="dxa"/>
-        <w:tblInd w:w="180" w:type="dxa"/>
-        <w:tblBorders>
-          <w:top w:val="single" w:sz="6" w:space="0" w:color="000000"/>
-          <w:left w:val="single" w:sz="6" w:space="0" w:color="000000"/>
-          <w:bottom w:val="single" w:sz="6" w:space="0" w:color="000000"/>
-          <w:right w:val="single" w:sz="6" w:space="0" w:color="000000"/>
-          <w:insideH w:val="single" w:sz="6" w:space="0" w:color="000000"/>
-          <w:insideV w:val="single" w:sz="6" w:space="0" w:color="000000"/>
-        </w:tblBorders>
-        <w:tblCellMar>
-          <w:left w:w="70" w:type="dxa"/>
-          <w:right w:w="70" w:type="dxa"/>
-        </w:tblCellMar>
-        <w:tblLook w:val="00A0" w:firstRow="1" w:lastRow="0" w:firstColumn="1" w:lastColumn="0" w:noHBand="0" w:noVBand="0"/>
-      </w:tblPr>
-      <w:tblGrid>
-        <w:gridCol w:w="4210"/>
-        <w:gridCol w:w="4680"/>
-      </w:tblGrid>
-      <w:tr>
-        <w:trPr>
-          <w:cantSplit/>
-        </w:trPr>
-        <w:tc>
-          <w:tcPr>
-            <w:tcW w:w="4210" w:type="dxa"/>
-            <w:shd w:val="clear" w:color="auto" w:fill="F3F3F3"/>
-            <w:vAlign w:val="center"/>
-          </w:tcPr>
-          <w:p>
-            <w:pPr>
-              <w:jc w:val="center"/>
-              <w:rPr>
-                <w:rFonts w:ascii="Arial" w:hAnsi="Arial" w:cs="Arial"/>
-                <w:noProof w:val="0"/>
-                <w:sz w:val="20"/>
-                <w:lang w:val="es-CO"/>
-              </w:rPr>
-            </w:pPr>
-          </w:p>
-          <w:p>
-            <w:pPr>
-              <w:jc w:val="center"/>
-              <w:rPr>
-                <w:rFonts w:ascii="Arial" w:hAnsi="Arial" w:cs="Arial"/>
-                <w:b/>
-                <w:bCs/>
-                <w:noProof w:val="0"/>
-                <w:sz w:val="20"/>
-                <w:lang w:val="es-CO"/>
-              </w:rPr>
-            </w:pPr>
-            <w:r>
-              <w:rPr>
-                <w:rFonts w:ascii="Arial" w:hAnsi="Arial" w:cs="Arial"/>
-                <w:b/>
-                <w:bCs/>
-                <w:noProof w:val="0"/>
-                <w:sz w:val="20"/>
-                <w:lang w:val="es-CO"/>
-              </w:rPr>
-              <w:t>RESUMEN</w:t>
-            </w:r>
-          </w:p>
-          <w:p>
-            <w:pPr>
-              <w:jc w:val="center"/>
-              <w:rPr>
-                <w:rFonts w:ascii="Arial" w:hAnsi="Arial" w:cs="Arial"/>
-                <w:b/>
-                <w:bCs/>
-                <w:noProof w:val="0"/>
-                <w:sz w:val="20"/>
-                <w:lang w:val="es-CO"/>
-              </w:rPr>
-            </w:pPr>
-            <w:r>
-              <w:rPr>
-                <w:rFonts w:ascii="Arial" w:hAnsi="Arial" w:cs="Arial"/>
-                <w:b/>
-                <w:bCs/>
-                <w:noProof w:val="0"/>
-                <w:sz w:val="20"/>
-                <w:lang w:val="es-CO"/>
-              </w:rPr>
-              <w:t>HOJA DE VIDA</w:t>
-            </w:r>
-          </w:p>
-          <w:p>
-            <w:pPr>
-              <w:pStyle w:val="Tabladeilustraciones"/>
-              <w:jc w:val="center"/>
-              <w:rPr>
-                <w:rFonts w:cs="Arial"/>
-                <w:iCs w:val="0"/>
-                <w:noProof w:val="0"/>
-                <w:lang w:val="es-CO"/>
-              </w:rPr>
-            </w:pPr>
-          </w:p>
-          <w:p>
-            <w:pPr>
-              <w:jc w:val="center"/>
-              <w:rPr>
-                <w:rFonts w:ascii="Arial" w:hAnsi="Arial" w:cs="Arial"/>
-                <w:noProof w:val="0"/>
-                <w:sz w:val="20"/>
-                <w:lang w:val="es-CO"/>
-              </w:rPr>
-            </w:pPr>
-          </w:p>
-        </w:tc>
-        <w:tc>
-          <w:tcPr>
-            <w:tcW w:w="4680" w:type="dxa"/>
-            <w:shd w:val="clear" w:color="auto" w:fill="F3F3F3"/>
-          </w:tcPr>
-          <w:p>
-            <w:pPr>
-              <w:rPr>
-                <w:rFonts w:ascii="Arial" w:hAnsi="Arial" w:cs="Arial"/>
-                <w:noProof w:val="0"/>
-                <w:sz w:val="20"/>
-                <w:lang w:val="es-CO"/>
-              </w:rPr>
-            </w:pPr>
-            <w:r>
-              <w:rPr>
-                <w:rFonts w:ascii="Arial" w:hAnsi="Arial" w:cs="Arial"/>
-                <w:sz w:val="20"/>
-                <w:lang w:val="es-ES"/>
-              </w:rPr>
-              <mc:AlternateContent>
-                <mc:Choice Requires="wps">
-                  <w:drawing>
-                    <wp:anchor distT="0" distB="0" distL="114300" distR="114300" simplePos="0" relativeHeight="251658752" behindDoc="0" locked="0" layoutInCell="1" allowOverlap="1" wp14:anchorId="2A38C362" wp14:editId="34798D34">
-                      <wp:simplePos x="0" y="0"/>
-                      <wp:positionH relativeFrom="column">
-                        <wp:posOffset>1784350</wp:posOffset>
-                      </wp:positionH>
-                      <wp:positionV relativeFrom="paragraph">
-                        <wp:posOffset>100965</wp:posOffset>
-                      </wp:positionV>
-                      <wp:extent cx="914400" cy="800100"/>
-                      <wp:effectExtent l="0" t="0" r="19050" b="19050"/>
-                      <wp:wrapNone/>
-                      <wp:docPr id="1" name="Rectangle 11"/>
-                      <wp:cNvGraphicFramePr>
-                        <a:graphicFrameLocks xmlns:a="http://schemas.openxmlformats.org/drawingml/2006/main"/>
-                      </wp:cNvGraphicFramePr>
-                      <a:graphic xmlns:a="http://schemas.openxmlformats.org/drawingml/2006/main">
-                        <a:graphicData uri="http://schemas.microsoft.com/office/word/2010/wordprocessingShape">
-                          <wps:wsp>
-                            <wps:cNvSpPr>
-                              <a:spLocks noChangeArrowheads="1"/>
-                            </wps:cNvSpPr>
-                            <wps:spPr bwMode="auto">
-                              <a:xfrm>
-                                <a:off x="0" y="0"/>
-                                <a:ext cx="914400" cy="800100"/>
-                              </a:xfrm>
-                              <a:prstGeom prst="rect">
-                                <a:avLst/>
-                              </a:prstGeom>
-                              <a:solidFill>
-                                <a:srgbClr val="FFFFFF"/>
-                              </a:solidFill>
-                              <a:ln w="9525">
-                                <a:solidFill>
-                                  <a:srgbClr val="000000"/>
-                                </a:solidFill>
-                                <a:miter lim="800000"/>
-                                <a:headEnd/>
-                                <a:tailEnd/>
-                              </a:ln>
-                            </wps:spPr>
-                            <wps:txbx>
-                              <w:txbxContent>
-                                <w:p>
-                                  <w:pPr>
-                                    <w:jc w:val="center"/>
-                                  </w:pPr>
-                                  <w:r>
-                                    <w:rPr>
-                                      <w:lang w:val="es-ES"/>
-                                    </w:rPr>
-                                    <w:drawing>
-                                      <wp:inline distT="0" distB="0" distL="0" distR="0" wp14:anchorId="1A8D4BAF" wp14:editId="202DF7FA">
-                                        <wp:extent cx="722630" cy="871603"/>
-                                        <wp:effectExtent l="0" t="0" r="1270" b="5080"/>
-                                        <wp:docPr id="7" name="Imagen 7"/>
-                                        <wp:cNvGraphicFramePr>
-                                          <a:graphicFrameLocks xmlns:a="http://schemas.openxmlformats.org/drawingml/2006/main" noChangeAspect="1"/>
-                                        </wp:cNvGraphicFramePr>
-                                        <a:graphic xmlns:a="http://schemas.openxmlformats.org/drawingml/2006/main">
-                                          <a:graphicData uri="http://schemas.openxmlformats.org/drawingml/2006/picture">
-                                            <pic:pic xmlns:pic="http://schemas.openxmlformats.org/drawingml/2006/picture">
-                                              <pic:nvPicPr>
-                                                <pic:cNvPr id="0" name="Picture 2"/>
-                                                <pic:cNvPicPr>
-                                                  <a:picLocks noChangeAspect="1" noChangeArrowheads="1"/>
-                                                </pic:cNvPicPr>
-                                              </pic:nvPicPr>
-                                              <pic:blipFill>
-                                                <a:blip r:embed="rId14">
-                                                  <a:extLst>
-                                                    <a:ext uri="{28A0092B-C50C-407E-A947-70E740481C1C}">
-                                                      <a14:useLocalDpi xmlns:a14="http://schemas.microsoft.com/office/drawing/2010/main" val="0"/>
-                                                    </a:ext>
-                                                  </a:extLst>
-                                                </a:blip>
-                                                <a:srcRect/>
-                                                <a:stretch>
-                                                  <a:fillRect/>
-                                                </a:stretch>
-                                              </pic:blipFill>
-                                              <pic:spPr bwMode="auto">
-                                                <a:xfrm>
-                                                  <a:off x="0" y="0"/>
-                                                  <a:ext cx="722630" cy="871603"/>
-                                                </a:xfrm>
-                                                <a:prstGeom prst="rect">
-                                                  <a:avLst/>
-                                                </a:prstGeom>
-                                                <a:noFill/>
-                                                <a:ln>
-                                                  <a:noFill/>
-                                                </a:ln>
-                                              </pic:spPr>
-                                            </pic:pic>
-                                          </a:graphicData>
-                                        </a:graphic>
-                                      </wp:inline>
-                                    </w:drawing>
-                                  </w:r>
-                                </w:p>
-                              </w:txbxContent>
-                            </wps:txbx>
-                            <wps:bodyPr rot="0" vert="horz" wrap="square" lIns="91440" tIns="45720" rIns="91440" bIns="45720" anchor="t" anchorCtr="0" upright="1">
-                              <a:noAutofit/>
-                            </wps:bodyPr>
-                          </wps:wsp>
-                        </a:graphicData>
-                      </a:graphic>
-                      <wp14:sizeRelH relativeFrom="page">
-                        <wp14:pctWidth>0</wp14:pctWidth>
-                      </wp14:sizeRelH>
-                      <wp14:sizeRelV relativeFrom="page">
-                        <wp14:pctHeight>0</wp14:pctHeight>
-                      </wp14:sizeRelV>
-                    </wp:anchor>
-                  </w:drawing>
-                </mc:Choice>
-                <mc:Fallback>
-                  <w:pict>
-                    <v:rect w14:anchorId="2A38C362" id="Rectangle 11" o:spid="_x0000_s1026" style="position:absolute;margin-left:140.5pt;margin-top:7.95pt;width:1in;height:63pt;z-index:251658752;visibility:visible;mso-wrap-style:square;mso-width-percent:0;mso-height-percent:0;mso-wrap-distance-left:9pt;mso-wrap-distance-top:0;mso-wrap-distance-right:9pt;mso-wrap-distance-bottom:0;mso-position-horizontal:absolute;mso-position-horizontal-relative:text;mso-position-vertical:absolute;mso-position-vertical-relative:text;mso-width-percent:0;mso-height-percent:0;mso-width-relative:page;mso-height-relative:page;v-text-anchor:top" o:gfxdata="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">
-                      <v:textbox>
+      <w:r>
+        <w:rPr>
+          <w:rFonts w:ascii="Arial" w:hAnsi="Arial" w:cs="Arial"/>
+          <w:sz w:val="20"/>
+          <w:lang w:val="es-ES"/>
+        </w:rPr>
+        <mc:AlternateContent>
+          <mc:Choice Requires="wps">
+            <w:drawing>
+              <wp:anchor distT="0" distB="0" distL="114300" distR="114300" simplePos="0" relativeHeight="251658752" behindDoc="0" locked="0" layoutInCell="1" allowOverlap="1" wp14:anchorId="2A38C362" wp14:editId="5FACD7F9">
+                <wp:simplePos x="0" y="0"/>
+                <wp:positionH relativeFrom="column">
+                  <wp:posOffset>4542743</wp:posOffset>
+                </wp:positionH>
+                <wp:positionV relativeFrom="paragraph">
+                  <wp:posOffset>185809</wp:posOffset>
+                </wp:positionV>
+                <wp:extent cx="907576" cy="757450"/>
+                <wp:effectExtent l="0" t="0" r="26035" b="24130"/>
+                <wp:wrapNone/>
+                <wp:docPr id="1" name="Rectangle 11"/>
+                <wp:cNvGraphicFramePr>
+                  <a:graphicFrameLocks xmlns:a="http://schemas.openxmlformats.org/drawingml/2006/main"/>
+                </wp:cNvGraphicFramePr>
+                <a:graphic xmlns:a="http://schemas.openxmlformats.org/drawingml/2006/main">
+                  <a:graphicData uri="http://schemas.microsoft.com/office/word/2010/wordprocessingShape">
+                    <wps:wsp>
+                      <wps:cNvSpPr>
+                        <a:spLocks noChangeArrowheads="1"/>
+                      </wps:cNvSpPr>
+                      <wps:spPr bwMode="auto">
+                        <a:xfrm>
+                          <a:off x="0" y="0"/>
+                          <a:ext cx="907576" cy="757450"/>
+                        </a:xfrm>
+                        <a:prstGeom prst="rect">
+                          <a:avLst/>
+                        </a:prstGeom>
+                        <a:solidFill>
+                          <a:srgbClr val="FFFFFF"/>
+                        </a:solidFill>
+                        <a:ln w="9525">
+                          <a:solidFill>
+                            <a:srgbClr val="000000"/>
+                          </a:solidFill>
+                          <a:miter lim="800000"/>
+                          <a:headEnd/>
+                          <a:tailEnd/>
+                        </a:ln>
+                      </wps:spPr>
+                      <wps:txbx>
                         <w:txbxContent>
                           <w:p>
                             <w:pPr>
@@ -44278,15 +44711,128 @@
                             </w:r>
                           </w:p>
                         </w:txbxContent>
-                      </v:textbox>
-                    </v:rect>
-                  </w:pict>
-                </mc:Fallback>
-              </mc:AlternateContent>
-            </w:r>
-          </w:p>
-          <w:p>
-            <w:pPr>
+                      </wps:txbx>
+                      <wps:bodyPr rot="0" vert="horz" wrap="square" lIns="91440" tIns="45720" rIns="91440" bIns="45720" anchor="t" anchorCtr="0" upright="1">
+                        <a:noAutofit/>
+                      </wps:bodyPr>
+                    </wps:wsp>
+                  </a:graphicData>
+                </a:graphic>
+                <wp14:sizeRelH relativeFrom="page">
+                  <wp14:pctWidth>0</wp14:pctWidth>
+                </wp14:sizeRelH>
+                <wp14:sizeRelV relativeFrom="page">
+                  <wp14:pctHeight>0</wp14:pctHeight>
+                </wp14:sizeRelV>
+              </wp:anchor>
+            </w:drawing>
+          </mc:Choice>
+          <mc:Fallback>
+            <w:pict>
+              <v:rect w14:anchorId="2A38C362" id="Rectangle 11" o:spid="_x0000_s1026" style="position:absolute;margin-left:357.7pt;margin-top:14.65pt;width:71.45pt;height:59.65pt;z-index:251658752;visibility:visible;mso-wrap-style:square;mso-width-percent:0;mso-height-percent:0;mso-wrap-distance-left:9pt;mso-wrap-distance-top:0;mso-wrap-distance-right:9pt;mso-wrap-distance-bottom:0;mso-position-horizontal:absolute;mso-position-horizontal-relative:text;mso-position-vertical:absolute;mso-position-vertical-relative:text;mso-width-percent:0;mso-height-percent:0;mso-width-relative:page;mso-height-relative:page;v-text-anchor:top" o:gfxdata="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">
+                <v:textbox>
+                  <w:txbxContent>
+                    <w:p>
+                      <w:pPr>
+                        <w:jc w:val="center"/>
+                      </w:pPr>
+                      <w:r>
+                        <w:rPr>
+                          <w:lang w:val="es-ES"/>
+                        </w:rPr>
+                        <w:drawing>
+                          <wp:inline distT="0" distB="0" distL="0" distR="0" wp14:anchorId="1A8D4BAF" wp14:editId="202DF7FA">
+                            <wp:extent cx="722630" cy="871603"/>
+                            <wp:effectExtent l="0" t="0" r="1270" b="5080"/>
+                            <wp:docPr id="7" name="Imagen 7"/>
+                            <wp:cNvGraphicFramePr>
+                              <a:graphicFrameLocks xmlns:a="http://schemas.openxmlformats.org/drawingml/2006/main" noChangeAspect="1"/>
+                            </wp:cNvGraphicFramePr>
+                            <a:graphic xmlns:a="http://schemas.openxmlformats.org/drawingml/2006/main">
+                              <a:graphicData uri="http://schemas.openxmlformats.org/drawingml/2006/picture">
+                                <pic:pic xmlns:pic="http://schemas.openxmlformats.org/drawingml/2006/picture">
+                                  <pic:nvPicPr>
+                                    <pic:cNvPr id="0" name="Picture 2"/>
+                                    <pic:cNvPicPr>
+                                      <a:picLocks noChangeAspect="1" noChangeArrowheads="1"/>
+                                    </pic:cNvPicPr>
+                                  </pic:nvPicPr>
+                                  <pic:blipFill>
+                                    <a:blip r:embed="rId14">
+                                      <a:extLst>
+                                        <a:ext uri="{28A0092B-C50C-407E-A947-70E740481C1C}">
+                                          <a14:useLocalDpi xmlns:a14="http://schemas.microsoft.com/office/drawing/2010/main" val="0"/>
+                                        </a:ext>
+                                      </a:extLst>
+                                    </a:blip>
+                                    <a:srcRect/>
+                                    <a:stretch>
+                                      <a:fillRect/>
+                                    </a:stretch>
+                                  </pic:blipFill>
+                                  <pic:spPr bwMode="auto">
+                                    <a:xfrm>
+                                      <a:off x="0" y="0"/>
+                                      <a:ext cx="722630" cy="871603"/>
+                                    </a:xfrm>
+                                    <a:prstGeom prst="rect">
+                                      <a:avLst/>
+                                    </a:prstGeom>
+                                    <a:noFill/>
+                                    <a:ln>
+                                      <a:noFill/>
+                                    </a:ln>
+                                  </pic:spPr>
+                                </pic:pic>
+                              </a:graphicData>
+                            </a:graphic>
+                          </wp:inline>
+                        </w:drawing>
+                      </w:r>
+                    </w:p>
+                  </w:txbxContent>
+                </v:textbox>
+              </v:rect>
+            </w:pict>
+          </mc:Fallback>
+        </mc:AlternateContent>
+      </w:r>
+    </w:p>
+    <w:tbl>
+      <w:tblPr>
+        <w:tblW w:w="8890" w:type="dxa"/>
+        <w:tblInd w:w="180" w:type="dxa"/>
+        <w:tblBorders>
+          <w:top w:val="single" w:sz="6" w:space="0" w:color="000000"/>
+          <w:left w:val="single" w:sz="6" w:space="0" w:color="000000"/>
+          <w:bottom w:val="single" w:sz="6" w:space="0" w:color="000000"/>
+          <w:right w:val="single" w:sz="6" w:space="0" w:color="000000"/>
+          <w:insideH w:val="single" w:sz="6" w:space="0" w:color="000000"/>
+          <w:insideV w:val="single" w:sz="6" w:space="0" w:color="000000"/>
+        </w:tblBorders>
+        <w:tblCellMar>
+          <w:left w:w="70" w:type="dxa"/>
+          <w:right w:w="70" w:type="dxa"/>
+        </w:tblCellMar>
+        <w:tblLook w:val="00A0" w:firstRow="1" w:lastRow="0" w:firstColumn="1" w:lastColumn="0" w:noHBand="0" w:noVBand="0"/>
+      </w:tblPr>
+      <w:tblGrid>
+        <w:gridCol w:w="4210"/>
+        <w:gridCol w:w="4680"/>
+      </w:tblGrid>
+      <w:tr>
+        <w:trPr>
+          <w:cantSplit/>
+        </w:trPr>
+        <w:tc>
+          <w:tcPr>
+            <w:tcW w:w="4210" w:type="dxa"/>
+            <w:shd w:val="clear" w:color="auto" w:fill="F3F3F3"/>
+            <w:vAlign w:val="center"/>
+          </w:tcPr>
+          <w:p>
+            <w:pPr>
+              <w:jc w:val="center"/>
               <w:rPr>
                 <w:rFonts w:ascii="Arial" w:hAnsi="Arial" w:cs="Arial"/>
                 <w:noProof w:val="0"/>
@@ -44297,32 +44843,35 @@
           </w:p>
           <w:p>
             <w:pPr>
+              <w:jc w:val="center"/>
               <w:rPr>
                 <w:rFonts w:ascii="Arial" w:hAnsi="Arial" w:cs="Arial"/>
+                <w:b/>
+                <w:bCs/>
                 <w:noProof w:val="0"/>
                 <w:sz w:val="20"/>
                 <w:lang w:val="es-CO"/>
               </w:rPr>
             </w:pPr>
-          </w:p>
-          <w:p>
-            <w:pPr>
+            <w:r>
               <w:rPr>
                 <w:rFonts w:ascii="Arial" w:hAnsi="Arial" w:cs="Arial"/>
+                <w:b/>
+                <w:bCs/>
                 <w:noProof w:val="0"/>
                 <w:sz w:val="20"/>
                 <w:lang w:val="es-CO"/>
               </w:rPr>
-            </w:pPr>
-          </w:p>
-          <w:p>
-            <w:pPr>
+              <w:t>RESUMEN</w:t>
+            </w:r>
+          </w:p>
+          <w:p>
+            <w:pPr>
+              <w:jc w:val="center"/>
               <w:rPr>
                 <w:rFonts w:ascii="Arial" w:hAnsi="Arial" w:cs="Arial"/>
                 <w:b/>
                 <w:bCs/>
-                <w:i/>
-                <w:iCs/>
                 <w:noProof w:val="0"/>
                 <w:sz w:val="20"/>
                 <w:lang w:val="es-CO"/>
@@ -44337,22 +44886,38 @@
                 <w:sz w:val="20"/>
                 <w:lang w:val="es-CO"/>
               </w:rPr>
-              <w:t>&lt;</w:t>
-            </w:r>
-            <w:r>
+              <w:t>HOJA DE VIDA</w:t>
+            </w:r>
+          </w:p>
+          <w:p>
+            <w:pPr>
+              <w:pStyle w:val="Tabladeilustraciones"/>
+              <w:jc w:val="center"/>
+              <w:rPr>
+                <w:rFonts w:cs="Arial"/>
+                <w:iCs w:val="0"/>
+                <w:noProof w:val="0"/>
+                <w:lang w:val="es-CO"/>
+              </w:rPr>
+            </w:pPr>
+          </w:p>
+          <w:p>
+            <w:pPr>
+              <w:jc w:val="center"/>
               <w:rPr>
                 <w:rFonts w:ascii="Arial" w:hAnsi="Arial" w:cs="Arial"/>
-                <w:b/>
-                <w:bCs/>
-                <w:i/>
-                <w:iCs/>
                 <w:noProof w:val="0"/>
                 <w:sz w:val="20"/>
                 <w:lang w:val="es-CO"/>
               </w:rPr>
-              <w:t>Espacio para Foto...&gt;</w:t>
-            </w:r>
-          </w:p>
+            </w:pPr>
+          </w:p>
+        </w:tc>
+        <w:tc>
+          <w:tcPr>
+            <w:tcW w:w="4680" w:type="dxa"/>
+            <w:shd w:val="clear" w:color="auto" w:fill="F3F3F3"/>
+          </w:tcPr>
           <w:p>
             <w:pPr>
               <w:rPr>
@@ -44373,6 +44938,46 @@
               </w:rPr>
             </w:pPr>
           </w:p>
+          <w:p>
+            <w:pPr>
+              <w:rPr>
+                <w:rFonts w:ascii="Arial" w:hAnsi="Arial" w:cs="Arial"/>
+                <w:noProof w:val="0"/>
+                <w:sz w:val="20"/>
+                <w:lang w:val="es-CO"/>
+              </w:rPr>
+            </w:pPr>
+          </w:p>
+          <w:p>
+            <w:pPr>
+              <w:rPr>
+                <w:rFonts w:ascii="Arial" w:hAnsi="Arial" w:cs="Arial"/>
+                <w:noProof w:val="0"/>
+                <w:sz w:val="20"/>
+                <w:lang w:val="es-CO"/>
+              </w:rPr>
+            </w:pPr>
+          </w:p>
+          <w:p>
+            <w:pPr>
+              <w:rPr>
+                <w:rFonts w:ascii="Arial" w:hAnsi="Arial" w:cs="Arial"/>
+                <w:noProof w:val="0"/>
+                <w:sz w:val="20"/>
+                <w:lang w:val="es-CO"/>
+              </w:rPr>
+            </w:pPr>
+          </w:p>
+          <w:p>
+            <w:pPr>
+              <w:rPr>
+                <w:rFonts w:ascii="Arial" w:hAnsi="Arial" w:cs="Arial"/>
+                <w:noProof w:val="0"/>
+                <w:sz w:val="20"/>
+                <w:lang w:val="es-CO"/>
+              </w:rPr>
+            </w:pPr>
+          </w:p>
         </w:tc>
       </w:tr>
       <w:tr>
@@ -44428,8 +45033,19 @@
                 <w:sz w:val="20"/>
                 <w:lang w:val="es-CO"/>
               </w:rPr>
-              <w:t>Alejandro Lopez Ramirez</w:t>
-            </w:r>
+              <w:t xml:space="preserve">Alejandro Lopez </w:t>
+            </w:r>
+            <w:proofErr w:type="spellStart"/>
+            <w:r>
+              <w:rPr>
+                <w:rFonts w:ascii="Arial" w:hAnsi="Arial" w:cs="Arial"/>
+                <w:noProof w:val="0"/>
+                <w:sz w:val="20"/>
+                <w:lang w:val="es-CO"/>
+              </w:rPr>
+              <w:t>Ramirez</w:t>
+            </w:r>
+            <w:proofErr w:type="spellEnd"/>
           </w:p>
         </w:tc>
       </w:tr>
@@ -44772,15 +45388,6 @@
                 <w:lang w:val="es-CO"/>
               </w:rPr>
             </w:pPr>
-            <w:r>
-              <w:rPr>
-                <w:rFonts w:ascii="Arial" w:hAnsi="Arial" w:cs="Arial"/>
-                <w:noProof w:val="0"/>
-                <w:sz w:val="20"/>
-                <w:lang w:val="es-CO"/>
-              </w:rPr>
-              <w:t>Consultor de nómina y gestión humana especializado en la herramienta Kactus HR</w:t>
-            </w:r>
           </w:p>
         </w:tc>
       </w:tr>
@@ -44850,69 +45457,6 @@
         </w:rPr>
         <w:t>ALEJANDRO LOPEZ</w:t>
       </w:r>
-    </w:p>
-    <w:p>
-      <w:pPr>
-        <w:rPr>
-          <w:lang w:val="es-CO"/>
-        </w:rPr>
-      </w:pPr>
-    </w:p>
-    <w:p>
-      <w:pPr>
-        <w:rPr>
-          <w:lang w:val="es-CO"/>
-        </w:rPr>
-      </w:pPr>
-    </w:p>
-    <w:p>
-      <w:pPr>
-        <w:rPr>
-          <w:lang w:val="es-CO"/>
-        </w:rPr>
-      </w:pPr>
-    </w:p>
-    <w:p>
-      <w:pPr>
-        <w:rPr>
-          <w:lang w:val="es-CO"/>
-        </w:rPr>
-      </w:pPr>
-    </w:p>
-    <w:p>
-      <w:pPr>
-        <w:rPr>
-          <w:lang w:val="es-CO"/>
-        </w:rPr>
-      </w:pPr>
-    </w:p>
-    <w:p>
-      <w:pPr>
-        <w:rPr>
-          <w:lang w:val="es-CO"/>
-        </w:rPr>
-      </w:pPr>
-    </w:p>
-    <w:p>
-      <w:pPr>
-        <w:rPr>
-          <w:lang w:val="es-CO"/>
-        </w:rPr>
-      </w:pPr>
-    </w:p>
-    <w:p>
-      <w:pPr>
-        <w:rPr>
-          <w:lang w:val="es-CO"/>
-        </w:rPr>
-      </w:pPr>
-    </w:p>
-    <w:p>
-      <w:pPr>
-        <w:rPr>
-          <w:lang w:val="es-CO"/>
-        </w:rPr>
-      </w:pPr>
     </w:p>
     <w:tbl>
       <w:tblPr>
@@ -45275,39 +45819,11 @@
             <w:pPr>
               <w:rPr>
                 <w:rFonts w:ascii="Arial" w:hAnsi="Arial" w:cs="Arial"/>
-                <w:b/>
-                <w:bCs/>
-                <w:i/>
-                <w:iCs/>
                 <w:noProof w:val="0"/>
                 <w:sz w:val="20"/>
                 <w:lang w:val="es-CO"/>
               </w:rPr>
             </w:pPr>
-            <w:r>
-              <w:rPr>
-                <w:rFonts w:ascii="Arial" w:hAnsi="Arial" w:cs="Arial"/>
-                <w:b/>
-                <w:bCs/>
-                <w:noProof w:val="0"/>
-                <w:sz w:val="20"/>
-                <w:lang w:val="es-CO"/>
-              </w:rPr>
-              <w:t>&lt;</w:t>
-            </w:r>
-            <w:r>
-              <w:rPr>
-                <w:rFonts w:ascii="Arial" w:hAnsi="Arial" w:cs="Arial"/>
-                <w:b/>
-                <w:bCs/>
-                <w:i/>
-                <w:iCs/>
-                <w:noProof w:val="0"/>
-                <w:sz w:val="20"/>
-                <w:lang w:val="es-CO"/>
-              </w:rPr>
-              <w:t>Espacio para Foto...&gt;</w:t>
-            </w:r>
           </w:p>
           <w:p>
             <w:pPr>
@@ -46148,39 +46664,11 @@
             <w:pPr>
               <w:rPr>
                 <w:rFonts w:ascii="Arial" w:hAnsi="Arial" w:cs="Arial"/>
-                <w:b/>
-                <w:bCs/>
-                <w:i/>
-                <w:iCs/>
                 <w:noProof w:val="0"/>
                 <w:sz w:val="20"/>
                 <w:lang w:val="es-CO"/>
               </w:rPr>
             </w:pPr>
-            <w:r>
-              <w:rPr>
-                <w:rFonts w:ascii="Arial" w:hAnsi="Arial" w:cs="Arial"/>
-                <w:b/>
-                <w:bCs/>
-                <w:noProof w:val="0"/>
-                <w:sz w:val="20"/>
-                <w:lang w:val="es-CO"/>
-              </w:rPr>
-              <w:t>&lt;</w:t>
-            </w:r>
-            <w:r>
-              <w:rPr>
-                <w:rFonts w:ascii="Arial" w:hAnsi="Arial" w:cs="Arial"/>
-                <w:b/>
-                <w:bCs/>
-                <w:i/>
-                <w:iCs/>
-                <w:noProof w:val="0"/>
-                <w:sz w:val="20"/>
-                <w:lang w:val="es-CO"/>
-              </w:rPr>
-              <w:t>Espacio para Foto...&gt;</w:t>
-            </w:r>
           </w:p>
           <w:p>
             <w:pPr>
@@ -46835,59 +47323,6 @@
                                   <w:pPr>
                                     <w:jc w:val="center"/>
                                   </w:pPr>
-                                  <w:r>
-                                    <w:rPr>
-                                      <w:lang w:val="es-ES"/>
-                                    </w:rPr>
-                                    <w:drawing>
-                                      <wp:inline distT="0" distB="0" distL="0" distR="0" wp14:anchorId="60A38DD5" wp14:editId="7D8513B8">
-                                        <wp:extent cx="609600" cy="609600"/>
-                                        <wp:effectExtent l="0" t="0" r="0" b="0"/>
-                                        <wp:docPr id="10" name="Imagen 10" descr="Foto de perfil de MAURO MARTINEZ SENA"/>
-                                        <wp:cNvGraphicFramePr>
-                                          <a:graphicFrameLocks xmlns:a="http://schemas.openxmlformats.org/drawingml/2006/main" noChangeAspect="1"/>
-                                        </wp:cNvGraphicFramePr>
-                                        <a:graphic xmlns:a="http://schemas.openxmlformats.org/drawingml/2006/main">
-                                          <a:graphicData uri="http://schemas.openxmlformats.org/drawingml/2006/picture">
-                                            <pic:pic xmlns:pic="http://schemas.openxmlformats.org/drawingml/2006/picture">
-                                              <pic:nvPicPr>
-                                                <pic:cNvPr id="0" name="Picture 1" descr="Foto de perfil de MAURO MARTINEZ SENA"/>
-                                                <pic:cNvPicPr>
-                                                  <a:picLocks noChangeAspect="1" noChangeArrowheads="1"/>
-                                                </pic:cNvPicPr>
-                                              </pic:nvPicPr>
-                                              <pic:blipFill>
-                                                <a:blip r:embed="rId18">
-                                                  <a:extLst>
-                                                    <a:ext uri="{28A0092B-C50C-407E-A947-70E740481C1C}">
-                                                      <a14:useLocalDpi xmlns:a14="http://schemas.microsoft.com/office/drawing/2010/main" val="0"/>
-                                                    </a:ext>
-                                                  </a:extLst>
-                                                </a:blip>
-                                                <a:srcRect/>
-                                                <a:stretch>
-                                                  <a:fillRect/>
-                                                </a:stretch>
-                                              </pic:blipFill>
-                                              <pic:spPr bwMode="auto">
-                                                <a:xfrm>
-                                                  <a:off x="0" y="0"/>
-                                                  <a:ext cx="609600" cy="609600"/>
-                                                </a:xfrm>
-                                                <a:prstGeom prst="rect">
-                                                  <a:avLst/>
-                                                </a:prstGeom>
-                                                <a:noFill/>
-                                                <a:ln>
-                                                  <a:noFill/>
-                                                </a:ln>
-                                              </pic:spPr>
-                                            </pic:pic>
-                                          </a:graphicData>
-                                        </a:graphic>
-                                      </wp:inline>
-                                    </w:drawing>
-                                  </w:r>
                                 </w:p>
                               </w:txbxContent>
                             </wps:txbx>
@@ -46915,59 +47350,6 @@
                             <w:pPr>
                               <w:jc w:val="center"/>
                             </w:pPr>
-                            <w:r>
-                              <w:rPr>
-                                <w:lang w:val="es-ES"/>
-                              </w:rPr>
-                              <w:drawing>
-                                <wp:inline distT="0" distB="0" distL="0" distR="0" wp14:anchorId="60A38DD5" wp14:editId="7D8513B8">
-                                  <wp:extent cx="609600" cy="609600"/>
-                                  <wp:effectExtent l="0" t="0" r="0" b="0"/>
-                                  <wp:docPr id="10" name="Imagen 10" descr="Foto de perfil de MAURO MARTINEZ SENA"/>
-                                  <wp:cNvGraphicFramePr>
-                                    <a:graphicFrameLocks xmlns:a="http://schemas.openxmlformats.org/drawingml/2006/main" noChangeAspect="1"/>
-                                  </wp:cNvGraphicFramePr>
-                                  <a:graphic xmlns:a="http://schemas.openxmlformats.org/drawingml/2006/main">
-                                    <a:graphicData uri="http://schemas.openxmlformats.org/drawingml/2006/picture">
-                                      <pic:pic xmlns:pic="http://schemas.openxmlformats.org/drawingml/2006/picture">
-                                        <pic:nvPicPr>
-                                          <pic:cNvPr id="0" name="Picture 1" descr="Foto de perfil de MAURO MARTINEZ SENA"/>
-                                          <pic:cNvPicPr>
-                                            <a:picLocks noChangeAspect="1" noChangeArrowheads="1"/>
-                                          </pic:cNvPicPr>
-                                        </pic:nvPicPr>
-                                        <pic:blipFill>
-                                          <a:blip r:embed="rId18">
-                                            <a:extLst>
-                                              <a:ext uri="{28A0092B-C50C-407E-A947-70E740481C1C}">
-                                                <a14:useLocalDpi xmlns:a14="http://schemas.microsoft.com/office/drawing/2010/main" val="0"/>
-                                              </a:ext>
-                                            </a:extLst>
-                                          </a:blip>
-                                          <a:srcRect/>
-                                          <a:stretch>
-                                            <a:fillRect/>
-                                          </a:stretch>
-                                        </pic:blipFill>
-                                        <pic:spPr bwMode="auto">
-                                          <a:xfrm>
-                                            <a:off x="0" y="0"/>
-                                            <a:ext cx="609600" cy="609600"/>
-                                          </a:xfrm>
-                                          <a:prstGeom prst="rect">
-                                            <a:avLst/>
-                                          </a:prstGeom>
-                                          <a:noFill/>
-                                          <a:ln>
-                                            <a:noFill/>
-                                          </a:ln>
-                                        </pic:spPr>
-                                      </pic:pic>
-                                    </a:graphicData>
-                                  </a:graphic>
-                                </wp:inline>
-                              </w:drawing>
-                            </w:r>
                           </w:p>
                         </w:txbxContent>
                       </v:textbox>
@@ -47011,59 +47393,85 @@
             <w:pPr>
               <w:rPr>
                 <w:rFonts w:ascii="Arial" w:hAnsi="Arial" w:cs="Arial"/>
-                <w:b/>
-                <w:bCs/>
-                <w:i/>
-                <w:iCs/>
                 <w:noProof w:val="0"/>
                 <w:sz w:val="20"/>
                 <w:lang w:val="es-CO"/>
               </w:rPr>
             </w:pPr>
-            <w:r>
+            <w:bookmarkStart w:id="37" w:name="_GoBack"/>
+            <w:bookmarkEnd w:id="37"/>
+          </w:p>
+          <w:p>
+            <w:pPr>
               <w:rPr>
                 <w:rFonts w:ascii="Arial" w:hAnsi="Arial" w:cs="Arial"/>
-                <w:b/>
-                <w:bCs/>
                 <w:noProof w:val="0"/>
                 <w:sz w:val="20"/>
                 <w:lang w:val="es-CO"/>
               </w:rPr>
-              <w:t>&lt;</w:t>
-            </w:r>
-            <w:r>
+            </w:pPr>
+          </w:p>
+          <w:p>
+            <w:pPr>
               <w:rPr>
                 <w:rFonts w:ascii="Arial" w:hAnsi="Arial" w:cs="Arial"/>
-                <w:b/>
-                <w:bCs/>
-                <w:i/>
-                <w:iCs/>
                 <w:noProof w:val="0"/>
                 <w:sz w:val="20"/>
                 <w:lang w:val="es-CO"/>
               </w:rPr>
-              <w:t>Espacio para Foto...&gt;</w:t>
-            </w:r>
-          </w:p>
+            </w:pPr>
+          </w:p>
+        </w:tc>
+      </w:tr>
+      <w:tr>
+        <w:tc>
+          <w:tcPr>
+            <w:tcW w:w="4210" w:type="dxa"/>
+            <w:tcBorders>
+              <w:bottom w:val="nil"/>
+            </w:tcBorders>
+            <w:shd w:val="clear" w:color="auto" w:fill="F3F3F3"/>
+          </w:tcPr>
           <w:p>
             <w:pPr>
               <w:rPr>
                 <w:rFonts w:ascii="Arial" w:hAnsi="Arial" w:cs="Arial"/>
+                <w:b/>
+                <w:bCs/>
                 <w:noProof w:val="0"/>
                 <w:sz w:val="20"/>
                 <w:lang w:val="es-CO"/>
               </w:rPr>
             </w:pPr>
-          </w:p>
-          <w:p>
-            <w:pPr>
+            <w:r>
               <w:rPr>
                 <w:rFonts w:ascii="Arial" w:hAnsi="Arial" w:cs="Arial"/>
+                <w:b/>
+                <w:bCs/>
                 <w:noProof w:val="0"/>
                 <w:sz w:val="20"/>
                 <w:lang w:val="es-CO"/>
               </w:rPr>
-            </w:pPr>
+              <w:t>Nombres y Apellidos:</w:t>
+            </w:r>
+          </w:p>
+        </w:tc>
+        <w:tc>
+          <w:tcPr>
+            <w:tcW w:w="4680" w:type="dxa"/>
+          </w:tcPr>
+          <w:p>
+            <w:pPr>
+              <w:rPr>
+                <w:rFonts w:ascii="Arial" w:hAnsi="Arial" w:cs="Arial"/>
+                <w:noProof w:val="0"/>
+                <w:sz w:val="20"/>
+                <w:lang w:val="es-CO"/>
+              </w:rPr>
+            </w:pPr>
+            <w:r>
+              <w:t>Jhon Alexander Joya</w:t>
+            </w:r>
           </w:p>
         </w:tc>
       </w:tr>
@@ -47072,6 +47480,7 @@
           <w:tcPr>
             <w:tcW w:w="4210" w:type="dxa"/>
             <w:tcBorders>
+              <w:top w:val="nil"/>
               <w:bottom w:val="nil"/>
             </w:tcBorders>
             <w:shd w:val="clear" w:color="auto" w:fill="F3F3F3"/>
@@ -47096,7 +47505,7 @@
                 <w:sz w:val="20"/>
                 <w:lang w:val="es-CO"/>
               </w:rPr>
-              <w:t>Nombres y Apellidos:</w:t>
+              <w:t>Identificación No.</w:t>
             </w:r>
           </w:p>
         </w:tc>
@@ -47113,11 +47522,6 @@
                 <w:lang w:val="es-CO"/>
               </w:rPr>
             </w:pPr>
-            <w:r>
-              <w:t>Jhon Alexander Joya</w:t>
-            </w:r>
-            <w:bookmarkStart w:id="37" w:name="_GoBack"/>
-            <w:bookmarkEnd w:id="37"/>
           </w:p>
         </w:tc>
       </w:tr>
@@ -47151,7 +47555,7 @@
                 <w:sz w:val="20"/>
                 <w:lang w:val="es-CO"/>
               </w:rPr>
-              <w:t>Identificación No.</w:t>
+              <w:t>Fecha de Nacimiento</w:t>
             </w:r>
           </w:p>
         </w:tc>
@@ -47168,9 +47572,6 @@
                 <w:lang w:val="es-CO"/>
               </w:rPr>
             </w:pPr>
-            <w:r>
-              <w:t>1.026.258.760</w:t>
-            </w:r>
           </w:p>
         </w:tc>
       </w:tr>
@@ -47204,7 +47605,7 @@
                 <w:sz w:val="20"/>
                 <w:lang w:val="es-CO"/>
               </w:rPr>
-              <w:t>Fecha de Nacimiento</w:t>
+              <w:t>Email:</w:t>
             </w:r>
           </w:p>
         </w:tc>
@@ -47228,70 +47629,8 @@
                 <w:sz w:val="20"/>
                 <w:lang w:val="es-CO"/>
               </w:rPr>
-              <w:t>6 noviembre del 1987</w:t>
-            </w:r>
-          </w:p>
-        </w:tc>
-      </w:tr>
-      <w:tr>
-        <w:tc>
-          <w:tcPr>
-            <w:tcW w:w="4210" w:type="dxa"/>
-            <w:tcBorders>
-              <w:top w:val="nil"/>
-              <w:bottom w:val="nil"/>
-            </w:tcBorders>
-            <w:shd w:val="clear" w:color="auto" w:fill="F3F3F3"/>
-          </w:tcPr>
-          <w:p>
-            <w:pPr>
-              <w:rPr>
-                <w:rFonts w:ascii="Arial" w:hAnsi="Arial" w:cs="Arial"/>
-                <w:b/>
-                <w:bCs/>
-                <w:noProof w:val="0"/>
-                <w:sz w:val="20"/>
-                <w:lang w:val="es-CO"/>
-              </w:rPr>
-            </w:pPr>
-            <w:r>
-              <w:rPr>
-                <w:rFonts w:ascii="Arial" w:hAnsi="Arial" w:cs="Arial"/>
-                <w:b/>
-                <w:bCs/>
-                <w:noProof w:val="0"/>
-                <w:sz w:val="20"/>
-                <w:lang w:val="es-CO"/>
-              </w:rPr>
-              <w:t>Email:</w:t>
-            </w:r>
-          </w:p>
-        </w:tc>
-        <w:tc>
-          <w:tcPr>
-            <w:tcW w:w="4680" w:type="dxa"/>
-          </w:tcPr>
-          <w:p>
-            <w:pPr>
-              <w:rPr>
-                <w:rFonts w:ascii="Arial" w:hAnsi="Arial" w:cs="Arial"/>
-                <w:noProof w:val="0"/>
-                <w:sz w:val="20"/>
-                <w:lang w:val="es-CO"/>
-              </w:rPr>
-            </w:pPr>
-            <w:hyperlink r:id="rId20" w:history="1">
-              <w:r>
-                <w:rPr>
-                  <w:rStyle w:val="Hipervnculo"/>
-                  <w:rFonts w:ascii="Arial" w:hAnsi="Arial" w:cs="Arial"/>
-                  <w:sz w:val="19"/>
-                  <w:szCs w:val="19"/>
-                  <w:shd w:val="clear" w:color="auto" w:fill="FFFFFF"/>
-                </w:rPr>
-                <w:t>zuyto@misena.edu.co</w:t>
-              </w:r>
-            </w:hyperlink>
+              <w:t>Jajoya17@misena.edu.co</w:t>
+            </w:r>
           </w:p>
         </w:tc>
       </w:tr>
@@ -47536,7 +47875,6 @@
           <w:noProof w:val="0"/>
           <w:lang w:val="es-CO"/>
         </w:rPr>
-        <w:lastRenderedPageBreak/>
         <w:t>BIBLIOGRAFÍA</w:t>
       </w:r>
     </w:p>
@@ -47594,8 +47932,19 @@
           <w:sz w:val="20"/>
           <w:lang w:val="es-CO"/>
         </w:rPr>
-        <w:t>Convención colectiva de trabajo Cavipetrol –Sintracavi</w:t>
+        <w:t>Convención colectiva de trabajo Cavipetrol –</w:t>
       </w:r>
+      <w:proofErr w:type="spellStart"/>
+      <w:r>
+        <w:rPr>
+          <w:rFonts w:ascii="Arial" w:hAnsi="Arial" w:cs="Arial"/>
+          <w:noProof w:val="0"/>
+          <w:sz w:val="20"/>
+          <w:lang w:val="es-CO"/>
+        </w:rPr>
+        <w:t>Sintracavi</w:t>
+      </w:r>
+      <w:proofErr w:type="spellEnd"/>
     </w:p>
     <w:p>
       <w:pPr>
@@ -47776,7 +48125,29 @@
           <w:sz w:val="22"/>
           <w:lang w:val="es-CO"/>
         </w:rPr>
-        <w:t>Uno o dos párrafos donde de forma concreta se exprese: (a)el proceso que se intervendrá, (b)la falla o fallas que presenta el proceso, la oportunidad de mejora identificada o la necesidad latente que se quiere satisfaser, (c)la causa o causas principales del problema y (d)las consecuencias o resultados negativos que genera el problema.</w:t>
+        <w:t xml:space="preserve">Uno o dos párrafos donde de forma concreta se exprese: (a)el proceso que se intervendrá, (b)la falla o fallas que presenta el proceso, la oportunidad de mejora identificada o la necesidad latente que se quiere </w:t>
+      </w:r>
+      <w:proofErr w:type="spellStart"/>
+      <w:r>
+        <w:rPr>
+          <w:rFonts w:ascii="Arial" w:hAnsi="Arial" w:cs="Arial"/>
+          <w:noProof w:val="0"/>
+          <w:color w:val="365F91" w:themeColor="accent1" w:themeShade="BF"/>
+          <w:sz w:val="22"/>
+          <w:lang w:val="es-CO"/>
+        </w:rPr>
+        <w:t>satisfaser</w:t>
+      </w:r>
+      <w:proofErr w:type="spellEnd"/>
+      <w:r>
+        <w:rPr>
+          <w:rFonts w:ascii="Arial" w:hAnsi="Arial" w:cs="Arial"/>
+          <w:noProof w:val="0"/>
+          <w:color w:val="365F91" w:themeColor="accent1" w:themeShade="BF"/>
+          <w:sz w:val="22"/>
+          <w:lang w:val="es-CO"/>
+        </w:rPr>
+        <w:t>, (c)la causa o causas principales del problema y (d)las consecuencias o resultados negativos que genera el problema.</w:t>
       </w:r>
     </w:p>
     <w:p>
@@ -47852,7 +48223,51 @@
           <w:sz w:val="22"/>
           <w:lang w:val="es-CO"/>
         </w:rPr>
-        <w:t>Se enuncia el propósito del proyecto, su intensionalidad, es decir lo que se pretende lograr para solucionar el problema. Un párrafo que para nuestro caso iniciará con “Desarrollar un Sistema de Información que….”. El objetivo general es la manifestación contraria al problema identificado.</w:t>
+        <w:t xml:space="preserve">Se enuncia el propósito del proyecto, su </w:t>
+      </w:r>
+      <w:proofErr w:type="spellStart"/>
+      <w:r>
+        <w:rPr>
+          <w:rFonts w:ascii="Arial" w:hAnsi="Arial" w:cs="Arial"/>
+          <w:noProof w:val="0"/>
+          <w:color w:val="365F91" w:themeColor="accent1" w:themeShade="BF"/>
+          <w:sz w:val="22"/>
+          <w:lang w:val="es-CO"/>
+        </w:rPr>
+        <w:t>intensionalidad</w:t>
+      </w:r>
+      <w:proofErr w:type="spellEnd"/>
+      <w:r>
+        <w:rPr>
+          <w:rFonts w:ascii="Arial" w:hAnsi="Arial" w:cs="Arial"/>
+          <w:noProof w:val="0"/>
+          <w:color w:val="365F91" w:themeColor="accent1" w:themeShade="BF"/>
+          <w:sz w:val="22"/>
+          <w:lang w:val="es-CO"/>
+        </w:rPr>
+        <w:t xml:space="preserve">, es decir lo que se pretende lograr para solucionar el problema. Un párrafo que para nuestro caso iniciará con “Desarrollar un Sistema de Información </w:t>
+      </w:r>
+      <w:proofErr w:type="gramStart"/>
+      <w:r>
+        <w:rPr>
+          <w:rFonts w:ascii="Arial" w:hAnsi="Arial" w:cs="Arial"/>
+          <w:noProof w:val="0"/>
+          <w:color w:val="365F91" w:themeColor="accent1" w:themeShade="BF"/>
+          <w:sz w:val="22"/>
+          <w:lang w:val="es-CO"/>
+        </w:rPr>
+        <w:t>que….</w:t>
+      </w:r>
+      <w:proofErr w:type="gramEnd"/>
+      <w:r>
+        <w:rPr>
+          <w:rFonts w:ascii="Arial" w:hAnsi="Arial" w:cs="Arial"/>
+          <w:noProof w:val="0"/>
+          <w:color w:val="365F91" w:themeColor="accent1" w:themeShade="BF"/>
+          <w:sz w:val="22"/>
+          <w:lang w:val="es-CO"/>
+        </w:rPr>
+        <w:t>”. El objetivo general es la manifestación contraria al problema identificado.</w:t>
       </w:r>
     </w:p>
     <w:p>
@@ -47889,7 +48304,29 @@
           <w:sz w:val="22"/>
           <w:lang w:val="es-CO"/>
         </w:rPr>
-        <w:t xml:space="preserve">Son la desagregacion del Objetivo General. Se refieren </w:t>
+        <w:t xml:space="preserve">Son la </w:t>
+      </w:r>
+      <w:proofErr w:type="spellStart"/>
+      <w:r>
+        <w:rPr>
+          <w:rFonts w:ascii="Arial" w:hAnsi="Arial" w:cs="Arial"/>
+          <w:noProof w:val="0"/>
+          <w:color w:val="365F91" w:themeColor="accent1" w:themeShade="BF"/>
+          <w:sz w:val="22"/>
+          <w:lang w:val="es-CO"/>
+        </w:rPr>
+        <w:t>desagregacion</w:t>
+      </w:r>
+      <w:proofErr w:type="spellEnd"/>
+      <w:r>
+        <w:rPr>
+          <w:rFonts w:ascii="Arial" w:hAnsi="Arial" w:cs="Arial"/>
+          <w:noProof w:val="0"/>
+          <w:color w:val="365F91" w:themeColor="accent1" w:themeShade="BF"/>
+          <w:sz w:val="22"/>
+          <w:lang w:val="es-CO"/>
+        </w:rPr>
+        <w:t xml:space="preserve"> del Objetivo General. Se refieren </w:t>
       </w:r>
       <w:r>
         <w:rPr>
@@ -47911,7 +48348,29 @@
           <w:sz w:val="22"/>
           <w:lang w:val="es-CO"/>
         </w:rPr>
-        <w:t>. La suma de los objetivos específicos llevan a la solución del problema.</w:t>
+        <w:t xml:space="preserve">. </w:t>
+      </w:r>
+      <w:proofErr w:type="gramStart"/>
+      <w:r>
+        <w:rPr>
+          <w:rFonts w:ascii="Arial" w:hAnsi="Arial" w:cs="Arial"/>
+          <w:noProof w:val="0"/>
+          <w:color w:val="365F91" w:themeColor="accent1" w:themeShade="BF"/>
+          <w:sz w:val="22"/>
+          <w:lang w:val="es-CO"/>
+        </w:rPr>
+        <w:t>La suma de los objetivos específicos llevan</w:t>
+      </w:r>
+      <w:proofErr w:type="gramEnd"/>
+      <w:r>
+        <w:rPr>
+          <w:rFonts w:ascii="Arial" w:hAnsi="Arial" w:cs="Arial"/>
+          <w:noProof w:val="0"/>
+          <w:color w:val="365F91" w:themeColor="accent1" w:themeShade="BF"/>
+          <w:sz w:val="22"/>
+          <w:lang w:val="es-CO"/>
+        </w:rPr>
+        <w:t xml:space="preserve"> a la solución del problema.</w:t>
       </w:r>
     </w:p>
     <w:p>
@@ -48237,7 +48696,51 @@
           <w:szCs w:val="20"/>
           <w:lang w:val="es-CO"/>
         </w:rPr>
-        <w:t>Mirar desde el unto de vista operacional la actividad mas grande que represente cada modulo</w:t>
+        <w:t xml:space="preserve">Mirar desde el </w:t>
+      </w:r>
+      <w:proofErr w:type="spellStart"/>
+      <w:r>
+        <w:rPr>
+          <w:rFonts w:ascii="Arial" w:hAnsi="Arial" w:cs="Arial"/>
+          <w:noProof w:val="0"/>
+          <w:sz w:val="28"/>
+          <w:szCs w:val="20"/>
+          <w:lang w:val="es-CO"/>
+        </w:rPr>
+        <w:t>unto</w:t>
+      </w:r>
+      <w:proofErr w:type="spellEnd"/>
+      <w:r>
+        <w:rPr>
+          <w:rFonts w:ascii="Arial" w:hAnsi="Arial" w:cs="Arial"/>
+          <w:noProof w:val="0"/>
+          <w:sz w:val="28"/>
+          <w:szCs w:val="20"/>
+          <w:lang w:val="es-CO"/>
+        </w:rPr>
+        <w:t xml:space="preserve"> de vista operacional la actividad </w:t>
+      </w:r>
+      <w:proofErr w:type="spellStart"/>
+      <w:r>
+        <w:rPr>
+          <w:rFonts w:ascii="Arial" w:hAnsi="Arial" w:cs="Arial"/>
+          <w:noProof w:val="0"/>
+          <w:sz w:val="28"/>
+          <w:szCs w:val="20"/>
+          <w:lang w:val="es-CO"/>
+        </w:rPr>
+        <w:t>mas</w:t>
+      </w:r>
+      <w:proofErr w:type="spellEnd"/>
+      <w:r>
+        <w:rPr>
+          <w:rFonts w:ascii="Arial" w:hAnsi="Arial" w:cs="Arial"/>
+          <w:noProof w:val="0"/>
+          <w:sz w:val="28"/>
+          <w:szCs w:val="20"/>
+          <w:lang w:val="es-CO"/>
+        </w:rPr>
+        <w:t xml:space="preserve"> grande que represente cada modulo</w:t>
       </w:r>
     </w:p>
     <w:p>
@@ -48334,7 +48837,29 @@
           <w:sz w:val="22"/>
           <w:lang w:val="es-CO"/>
         </w:rPr>
-        <w:t>A través del análisis de información preliminar se busca reducir al máximo la incertidumbre sobre el desarrollo del proyecto frente a varios aspectos (confirmar que frente a cada uno de estos aspectos no hayan impedimentos para el desarrollo del proyecto), o en otras palabras que si es posible su desarrollo.</w:t>
+        <w:t xml:space="preserve">A través del análisis de información preliminar se busca reducir al máximo la incertidumbre sobre el desarrollo del proyecto frente a varios aspectos (confirmar que frente a cada uno de estos aspectos no </w:t>
+      </w:r>
+      <w:proofErr w:type="gramStart"/>
+      <w:r>
+        <w:rPr>
+          <w:rFonts w:ascii="Arial" w:hAnsi="Arial" w:cs="Arial"/>
+          <w:noProof w:val="0"/>
+          <w:color w:val="365F91" w:themeColor="accent1" w:themeShade="BF"/>
+          <w:sz w:val="22"/>
+          <w:lang w:val="es-CO"/>
+        </w:rPr>
+        <w:t>hayan</w:t>
+      </w:r>
+      <w:proofErr w:type="gramEnd"/>
+      <w:r>
+        <w:rPr>
+          <w:rFonts w:ascii="Arial" w:hAnsi="Arial" w:cs="Arial"/>
+          <w:noProof w:val="0"/>
+          <w:color w:val="365F91" w:themeColor="accent1" w:themeShade="BF"/>
+          <w:sz w:val="22"/>
+          <w:lang w:val="es-CO"/>
+        </w:rPr>
+        <w:t xml:space="preserve"> impedimentos para el desarrollo del proyecto), o en otras palabras que si es posible su desarrollo.</w:t>
       </w:r>
     </w:p>
   </w:comment>
@@ -48576,7 +49101,29 @@
           <w:sz w:val="22"/>
           <w:lang w:val="es-CO"/>
         </w:rPr>
-        <w:t>Los Impactos son los efectos que se esperan se den sobre los diferentes actores benefiarios del proyecto. Pueden ser de diferentes tipos: sociales (mejoramiento del bienestar o la calidad de vida), técnicos (mejoramiento de procesos), económicos (incremento en ingresos, decremento de los costos) ambientales (conservación de los recursos naturales)</w:t>
+        <w:t xml:space="preserve">Los Impactos son los efectos que se esperan se den sobre los diferentes actores </w:t>
+      </w:r>
+      <w:proofErr w:type="spellStart"/>
+      <w:r>
+        <w:rPr>
+          <w:rFonts w:ascii="Arial" w:hAnsi="Arial" w:cs="Arial"/>
+          <w:noProof w:val="0"/>
+          <w:color w:val="365F91" w:themeColor="accent1" w:themeShade="BF"/>
+          <w:sz w:val="22"/>
+          <w:lang w:val="es-CO"/>
+        </w:rPr>
+        <w:t>benefiarios</w:t>
+      </w:r>
+      <w:proofErr w:type="spellEnd"/>
+      <w:r>
+        <w:rPr>
+          <w:rFonts w:ascii="Arial" w:hAnsi="Arial" w:cs="Arial"/>
+          <w:noProof w:val="0"/>
+          <w:color w:val="365F91" w:themeColor="accent1" w:themeShade="BF"/>
+          <w:sz w:val="22"/>
+          <w:lang w:val="es-CO"/>
+        </w:rPr>
+        <w:t xml:space="preserve"> del proyecto. Pueden ser de diferentes tipos: sociales (mejoramiento del bienestar o la calidad de vida), técnicos (mejoramiento de procesos), económicos (incremento en ingresos, decremento de los costos) ambientales (conservación de los recursos naturales)</w:t>
       </w:r>
     </w:p>
     <w:p>
@@ -48770,7 +49317,7 @@
                 <w:bCs/>
                 <w:sz w:val="20"/>
               </w:rPr>
-              <w:t>16</w:t>
+              <w:t>15</w:t>
             </w:r>
             <w:r>
               <w:rPr>
@@ -48823,7 +49370,7 @@
                 <w:bCs/>
                 <w:sz w:val="20"/>
               </w:rPr>
-              <w:t>16</w:t>
+              <w:t>15</w:t>
             </w:r>
             <w:r>
               <w:rPr>
@@ -54444,7 +54991,7 @@
 </file>
 
 <file path=customXml/itemProps1.xml><?xml version="1.0" encoding="utf-8"?>
-<ds:datastoreItem xmlns:ds="http://schemas.openxmlformats.org/officeDocument/2006/customXml" ds:itemID="{1FDD6F55-FD25-47FA-9100-732DEF3F8A73}">
+<ds:datastoreItem xmlns:ds="http://schemas.openxmlformats.org/officeDocument/2006/customXml" ds:itemID="{D5DDE24F-7BAF-40C9-8B13-ED17A16C2E13}">
   <ds:schemaRefs>
     <ds:schemaRef ds:uri="http://schemas.openxmlformats.org/officeDocument/2006/bibliography"/>
   </ds:schemaRefs>

</xml_diff>

<commit_message>
modificacion datos jhon joya
</commit_message>
<xml_diff>
--- a/Plantilla Proyecto.docx
+++ b/Plantilla Proyecto.docx
@@ -405,6 +405,8 @@
         <w:jc w:val="center"/>
         <w:rPr>
           <w:rFonts w:ascii="Arial" w:hAnsi="Arial" w:cs="Arial"/>
+          <w:b/>
+          <w:bCs/>
           <w:noProof w:val="0"/>
           <w:sz w:val="22"/>
           <w:lang w:val="es-CO"/>
@@ -420,6 +422,41 @@
           <w:lang w:val="es-CO"/>
         </w:rPr>
         <w:t>Erick F. Ayala</w:t>
+      </w:r>
+    </w:p>
+    <w:p>
+      <w:pPr>
+        <w:jc w:val="center"/>
+        <w:rPr>
+          <w:rFonts w:ascii="Arial" w:hAnsi="Arial" w:cs="Arial"/>
+          <w:noProof w:val="0"/>
+          <w:sz w:val="22"/>
+          <w:lang w:val="es-CO"/>
+        </w:rPr>
+      </w:pPr>
+      <w:proofErr w:type="spellStart"/>
+      <w:r>
+        <w:rPr>
+          <w:rFonts w:ascii="Arial" w:hAnsi="Arial" w:cs="Arial"/>
+          <w:b/>
+          <w:bCs/>
+          <w:noProof w:val="0"/>
+          <w:sz w:val="22"/>
+          <w:lang w:val="es-CO"/>
+        </w:rPr>
+        <w:t>Jhon</w:t>
+      </w:r>
+      <w:proofErr w:type="spellEnd"/>
+      <w:r>
+        <w:rPr>
+          <w:rFonts w:ascii="Arial" w:hAnsi="Arial" w:cs="Arial"/>
+          <w:b/>
+          <w:bCs/>
+          <w:noProof w:val="0"/>
+          <w:sz w:val="22"/>
+          <w:lang w:val="es-CO"/>
+        </w:rPr>
+        <w:t xml:space="preserve"> Alexander Joya</w:t>
       </w:r>
     </w:p>
     <w:p>
@@ -728,7 +765,6 @@
         </w:rPr>
         <w:t xml:space="preserve">Versión </w:t>
       </w:r>
-      <w:proofErr w:type="gramStart"/>
       <w:r>
         <w:rPr>
           <w:rFonts w:ascii="Arial" w:hAnsi="Arial" w:cs="Arial"/>
@@ -739,16 +775,7 @@
         </w:rPr>
         <w:t xml:space="preserve">3.2 </w:t>
       </w:r>
-      <w:r>
-        <w:rPr>
-          <w:rFonts w:ascii="Arial" w:hAnsi="Arial" w:cs="Arial"/>
-          <w:bCs/>
-          <w:noProof w:val="0"/>
-          <w:sz w:val="20"/>
-          <w:lang w:val="es-CO"/>
-        </w:rPr>
-        <w:t xml:space="preserve"> </w:t>
-      </w:r>
+      <w:proofErr w:type="gramStart"/>
       <w:r>
         <w:rPr>
           <w:rFonts w:ascii="Arial" w:hAnsi="Arial" w:cs="Arial"/>
@@ -4267,7 +4294,8 @@
               </w:rPr>
               <w:t xml:space="preserve">Through of the information system we replace the need that it has currently CAVIPETROL for to administer the benefit assign to the workers. Also, this allow to the company administer best its resources that it has destined to the </w:t>
             </w:r>
-            <w:proofErr w:type="gramStart"/>
+            <w:bookmarkStart w:id="3" w:name="_GoBack"/>
+            <w:bookmarkEnd w:id="3"/>
             <w:r>
               <w:rPr>
                 <w:rFonts w:ascii="Arial" w:hAnsi="Arial" w:cs="Arial"/>
@@ -4277,16 +4305,6 @@
               </w:rPr>
               <w:t>workers.</w:t>
             </w:r>
-            <w:r>
-              <w:rPr>
-                <w:rFonts w:ascii="Arial" w:hAnsi="Arial" w:cs="Arial"/>
-                <w:noProof w:val="0"/>
-                <w:sz w:val="18"/>
-                <w:szCs w:val="20"/>
-              </w:rPr>
-              <w:t>.</w:t>
-            </w:r>
-            <w:proofErr w:type="gramEnd"/>
           </w:p>
         </w:tc>
       </w:tr>
@@ -4390,7 +4408,6 @@
               </w:rPr>
               <w:t xml:space="preserve"> para los empleados </w:t>
             </w:r>
-            <w:proofErr w:type="gramStart"/>
             <w:r>
               <w:rPr>
                 <w:rFonts w:ascii="Arial" w:hAnsi="Arial" w:cs="Arial"/>
@@ -4398,18 +4415,8 @@
                 <w:sz w:val="18"/>
                 <w:lang w:val="es-CO"/>
               </w:rPr>
-              <w:t xml:space="preserve">de </w:t>
-            </w:r>
-            <w:r>
-              <w:rPr>
-                <w:rFonts w:ascii="Arial" w:hAnsi="Arial" w:cs="Arial"/>
-                <w:noProof w:val="0"/>
-                <w:sz w:val="18"/>
-                <w:lang w:val="es-CO"/>
-              </w:rPr>
-              <w:t xml:space="preserve"> CAVIPETROL</w:t>
-            </w:r>
-            <w:proofErr w:type="gramEnd"/>
+              <w:t>de CAVIPETROL</w:t>
+            </w:r>
             <w:r>
               <w:rPr>
                 <w:rFonts w:ascii="Arial" w:hAnsi="Arial" w:cs="Arial"/>
@@ -4960,9 +4967,9 @@
           <w:lang w:val="es-CO"/>
         </w:rPr>
       </w:pPr>
-      <w:bookmarkStart w:id="3" w:name="_Toc63585470"/>
-      <w:bookmarkStart w:id="4" w:name="_Toc427861130"/>
-      <w:commentRangeStart w:id="5"/>
+      <w:bookmarkStart w:id="4" w:name="_Toc63585470"/>
+      <w:bookmarkStart w:id="5" w:name="_Toc427861130"/>
+      <w:commentRangeStart w:id="6"/>
       <w:r>
         <w:rPr>
           <w:noProof w:val="0"/>
@@ -4970,9 +4977,9 @@
         </w:rPr>
         <w:t>PLANTEAMIENTO DEL PROBLEMA</w:t>
       </w:r>
-      <w:bookmarkEnd w:id="3"/>
       <w:bookmarkEnd w:id="4"/>
-      <w:commentRangeEnd w:id="5"/>
+      <w:bookmarkEnd w:id="5"/>
+      <w:commentRangeEnd w:id="6"/>
       <w:r>
         <w:rPr>
           <w:rStyle w:val="Refdecomentario"/>
@@ -4980,7 +4987,7 @@
           <w:b w:val="0"/>
           <w:bCs w:val="0"/>
         </w:rPr>
-        <w:commentReference w:id="5"/>
+        <w:commentReference w:id="6"/>
       </w:r>
     </w:p>
     <w:p>
@@ -5471,8 +5478,8 @@
           <w:lang w:val="es-CO"/>
         </w:rPr>
       </w:pPr>
-      <w:bookmarkStart w:id="6" w:name="_Toc427861132"/>
-      <w:commentRangeStart w:id="7"/>
+      <w:bookmarkStart w:id="7" w:name="_Toc427861132"/>
+      <w:commentRangeStart w:id="8"/>
       <w:r>
         <w:rPr>
           <w:noProof w:val="0"/>
@@ -5480,8 +5487,8 @@
         </w:rPr>
         <w:t>OBJETIVOS</w:t>
       </w:r>
-      <w:bookmarkEnd w:id="6"/>
-      <w:commentRangeEnd w:id="7"/>
+      <w:bookmarkEnd w:id="7"/>
+      <w:commentRangeEnd w:id="8"/>
       <w:r>
         <w:rPr>
           <w:rStyle w:val="Refdecomentario"/>
@@ -5489,7 +5496,7 @@
           <w:b w:val="0"/>
           <w:bCs w:val="0"/>
         </w:rPr>
-        <w:commentReference w:id="7"/>
+        <w:commentReference w:id="8"/>
       </w:r>
     </w:p>
     <w:p>
@@ -5500,8 +5507,8 @@
           <w:lang w:val="es-CO"/>
         </w:rPr>
       </w:pPr>
-      <w:bookmarkStart w:id="8" w:name="_Toc63585472"/>
-      <w:bookmarkStart w:id="9" w:name="_Toc427861133"/>
+      <w:bookmarkStart w:id="9" w:name="_Toc63585472"/>
+      <w:bookmarkStart w:id="10" w:name="_Toc427861133"/>
       <w:r>
         <w:rPr>
           <w:noProof w:val="0"/>
@@ -5509,7 +5516,7 @@
         </w:rPr>
         <w:t xml:space="preserve">Objetivo </w:t>
       </w:r>
-      <w:bookmarkEnd w:id="8"/>
+      <w:bookmarkEnd w:id="9"/>
       <w:r>
         <w:rPr>
           <w:noProof w:val="0"/>
@@ -5524,7 +5531,7 @@
         </w:rPr>
         <w:t xml:space="preserve"> – Propósito</w:t>
       </w:r>
-      <w:bookmarkEnd w:id="9"/>
+      <w:bookmarkEnd w:id="10"/>
     </w:p>
     <w:p>
       <w:pPr>
@@ -5689,9 +5696,9 @@
           <w:lang w:val="es-CO"/>
         </w:rPr>
       </w:pPr>
-      <w:bookmarkStart w:id="10" w:name="_Toc427861134"/>
-      <w:commentRangeStart w:id="11"/>
+      <w:bookmarkStart w:id="11" w:name="_Toc427861134"/>
       <w:commentRangeStart w:id="12"/>
+      <w:commentRangeStart w:id="13"/>
       <w:r>
         <w:rPr>
           <w:noProof w:val="0"/>
@@ -5699,8 +5706,8 @@
         </w:rPr>
         <w:t>Objetivos Específicos</w:t>
       </w:r>
-      <w:bookmarkEnd w:id="10"/>
-      <w:commentRangeEnd w:id="11"/>
+      <w:bookmarkEnd w:id="11"/>
+      <w:commentRangeEnd w:id="12"/>
       <w:r>
         <w:rPr>
           <w:rStyle w:val="Refdecomentario"/>
@@ -5709,9 +5716,9 @@
           <w:bCs w:val="0"/>
           <w:iCs w:val="0"/>
         </w:rPr>
-        <w:commentReference w:id="11"/>
+        <w:commentReference w:id="12"/>
       </w:r>
-      <w:commentRangeEnd w:id="12"/>
+      <w:commentRangeEnd w:id="13"/>
       <w:r>
         <w:rPr>
           <w:rStyle w:val="Refdecomentario"/>
@@ -5720,7 +5727,7 @@
           <w:bCs w:val="0"/>
           <w:iCs w:val="0"/>
         </w:rPr>
-        <w:commentReference w:id="12"/>
+        <w:commentReference w:id="13"/>
       </w:r>
     </w:p>
     <w:p>
@@ -5989,8 +5996,8 @@
           <w:lang w:val="es-CO"/>
         </w:rPr>
       </w:pPr>
-      <w:bookmarkStart w:id="13" w:name="_Toc427861135"/>
-      <w:commentRangeStart w:id="14"/>
+      <w:bookmarkStart w:id="14" w:name="_Toc427861135"/>
+      <w:commentRangeStart w:id="15"/>
       <w:r>
         <w:rPr>
           <w:noProof w:val="0"/>
@@ -5998,8 +6005,8 @@
         </w:rPr>
         <w:t>JUSTIFICACIÓN</w:t>
       </w:r>
-      <w:bookmarkEnd w:id="13"/>
-      <w:commentRangeEnd w:id="14"/>
+      <w:bookmarkEnd w:id="14"/>
+      <w:commentRangeEnd w:id="15"/>
       <w:r>
         <w:rPr>
           <w:rStyle w:val="Refdecomentario"/>
@@ -6007,7 +6014,7 @@
           <w:b w:val="0"/>
           <w:bCs w:val="0"/>
         </w:rPr>
-        <w:commentReference w:id="14"/>
+        <w:commentReference w:id="15"/>
       </w:r>
     </w:p>
     <w:p>
@@ -6770,8 +6777,8 @@
           <w:lang w:val="es-CO"/>
         </w:rPr>
       </w:pPr>
-      <w:bookmarkStart w:id="15" w:name="_Toc427861136"/>
-      <w:commentRangeStart w:id="16"/>
+      <w:bookmarkStart w:id="16" w:name="_Toc427861136"/>
+      <w:commentRangeStart w:id="17"/>
       <w:r>
         <w:rPr>
           <w:noProof w:val="0"/>
@@ -6779,8 +6786,8 @@
         </w:rPr>
         <w:t>ESTUDIO DE FACTIBILIDAD</w:t>
       </w:r>
-      <w:bookmarkEnd w:id="15"/>
-      <w:commentRangeEnd w:id="16"/>
+      <w:bookmarkEnd w:id="16"/>
+      <w:commentRangeEnd w:id="17"/>
       <w:r>
         <w:rPr>
           <w:rStyle w:val="Refdecomentario"/>
@@ -6788,7 +6795,7 @@
           <w:b w:val="0"/>
           <w:bCs w:val="0"/>
         </w:rPr>
-        <w:commentReference w:id="16"/>
+        <w:commentReference w:id="17"/>
       </w:r>
     </w:p>
     <w:p>
@@ -6909,8 +6916,8 @@
           <w:lang w:val="es-CO"/>
         </w:rPr>
       </w:pPr>
-      <w:bookmarkStart w:id="17" w:name="_Toc427861137"/>
-      <w:commentRangeStart w:id="18"/>
+      <w:bookmarkStart w:id="18" w:name="_Toc427861137"/>
+      <w:commentRangeStart w:id="19"/>
       <w:r>
         <w:rPr>
           <w:noProof w:val="0"/>
@@ -6918,8 +6925,8 @@
         </w:rPr>
         <w:t>Factibilidad Técnica</w:t>
       </w:r>
-      <w:bookmarkEnd w:id="17"/>
-      <w:commentRangeEnd w:id="18"/>
+      <w:bookmarkEnd w:id="18"/>
+      <w:commentRangeEnd w:id="19"/>
       <w:r>
         <w:rPr>
           <w:rStyle w:val="Refdecomentario"/>
@@ -6928,7 +6935,7 @@
           <w:bCs w:val="0"/>
           <w:iCs w:val="0"/>
         </w:rPr>
-        <w:commentReference w:id="18"/>
+        <w:commentReference w:id="19"/>
       </w:r>
       <w:r>
         <w:rPr>
@@ -6984,7 +6991,7 @@
           <w:lang w:val="es-CO"/>
         </w:rPr>
       </w:pPr>
-      <w:bookmarkStart w:id="19" w:name="_Toc427861138"/>
+      <w:bookmarkStart w:id="20" w:name="_Toc427861138"/>
       <w:r>
         <w:rPr>
           <w:noProof w:val="0"/>
@@ -6999,7 +7006,7 @@
         </w:rPr>
         <w:t>(Fase 2)</w:t>
       </w:r>
-      <w:bookmarkEnd w:id="19"/>
+      <w:bookmarkEnd w:id="20"/>
     </w:p>
     <w:p>
       <w:pPr>
@@ -7026,8 +7033,8 @@
           <w:lang w:val="es-CO"/>
         </w:rPr>
       </w:pPr>
-      <w:bookmarkStart w:id="20" w:name="_Toc427861139"/>
-      <w:commentRangeStart w:id="21"/>
+      <w:bookmarkStart w:id="21" w:name="_Toc427861139"/>
+      <w:commentRangeStart w:id="22"/>
       <w:r>
         <w:rPr>
           <w:noProof w:val="0"/>
@@ -7035,8 +7042,8 @@
         </w:rPr>
         <w:t>Factibilidad Legal y Ética</w:t>
       </w:r>
-      <w:bookmarkEnd w:id="20"/>
-      <w:commentRangeEnd w:id="21"/>
+      <w:bookmarkEnd w:id="21"/>
+      <w:commentRangeEnd w:id="22"/>
       <w:r>
         <w:rPr>
           <w:rStyle w:val="Refdecomentario"/>
@@ -7045,7 +7052,7 @@
           <w:bCs w:val="0"/>
           <w:iCs w:val="0"/>
         </w:rPr>
-        <w:commentReference w:id="21"/>
+        <w:commentReference w:id="22"/>
       </w:r>
     </w:p>
     <w:p>
@@ -8146,8 +8153,8 @@
           <w:lang w:val="es-CO"/>
         </w:rPr>
       </w:pPr>
-      <w:bookmarkStart w:id="22" w:name="_Toc427861140"/>
-      <w:commentRangeStart w:id="23"/>
+      <w:bookmarkStart w:id="23" w:name="_Toc427861140"/>
+      <w:commentRangeStart w:id="24"/>
       <w:r>
         <w:rPr>
           <w:noProof w:val="0"/>
@@ -8155,8 +8162,8 @@
         </w:rPr>
         <w:t>ANTECEDENTES</w:t>
       </w:r>
-      <w:bookmarkEnd w:id="22"/>
-      <w:commentRangeEnd w:id="23"/>
+      <w:bookmarkEnd w:id="23"/>
+      <w:commentRangeEnd w:id="24"/>
       <w:r>
         <w:rPr>
           <w:rStyle w:val="Refdecomentario"/>
@@ -8166,7 +8173,7 @@
           <w:noProof w:val="0"/>
           <w:lang w:val="es-CO"/>
         </w:rPr>
-        <w:commentReference w:id="23"/>
+        <w:commentReference w:id="24"/>
       </w:r>
     </w:p>
     <w:p>
@@ -8543,8 +8550,8 @@
           <w:lang w:val="es-CO"/>
         </w:rPr>
       </w:pPr>
-      <w:bookmarkStart w:id="24" w:name="_Toc427861141"/>
-      <w:commentRangeStart w:id="25"/>
+      <w:bookmarkStart w:id="25" w:name="_Toc427861141"/>
+      <w:commentRangeStart w:id="26"/>
       <w:r>
         <w:rPr>
           <w:noProof w:val="0"/>
@@ -8552,8 +8559,8 @@
         </w:rPr>
         <w:t>MARCO DE REFERENCIA</w:t>
       </w:r>
-      <w:bookmarkEnd w:id="24"/>
-      <w:commentRangeEnd w:id="25"/>
+      <w:bookmarkEnd w:id="25"/>
+      <w:commentRangeEnd w:id="26"/>
       <w:r>
         <w:rPr>
           <w:rStyle w:val="Refdecomentario"/>
@@ -8561,7 +8568,7 @@
           <w:b w:val="0"/>
           <w:bCs w:val="0"/>
         </w:rPr>
-        <w:commentReference w:id="25"/>
+        <w:commentReference w:id="26"/>
       </w:r>
     </w:p>
     <w:p>
@@ -8880,7 +8887,7 @@
           <w:docGrid w:linePitch="360"/>
         </w:sectPr>
       </w:pPr>
-      <w:bookmarkStart w:id="26" w:name="_Toc427861142"/>
+      <w:bookmarkStart w:id="27" w:name="_Toc427861142"/>
     </w:p>
     <w:p>
       <w:pPr>
@@ -8892,7 +8899,7 @@
           <w:lang w:val="es-CO"/>
         </w:rPr>
       </w:pPr>
-      <w:commentRangeStart w:id="27"/>
+      <w:commentRangeStart w:id="28"/>
       <w:r>
         <w:rPr>
           <w:noProof w:val="0"/>
@@ -8901,8 +8908,8 @@
         <w:lastRenderedPageBreak/>
         <w:t>DIAGRAMA DE PROCESOS</w:t>
       </w:r>
-      <w:bookmarkEnd w:id="26"/>
-      <w:commentRangeEnd w:id="27"/>
+      <w:bookmarkEnd w:id="27"/>
+      <w:commentRangeEnd w:id="28"/>
       <w:r>
         <w:rPr>
           <w:rStyle w:val="Refdecomentario"/>
@@ -8910,7 +8917,7 @@
           <w:b w:val="0"/>
           <w:bCs w:val="0"/>
         </w:rPr>
-        <w:commentReference w:id="27"/>
+        <w:commentReference w:id="28"/>
       </w:r>
     </w:p>
     <w:p>
@@ -9169,8 +9176,8 @@
           <w:lang w:val="es-CO"/>
         </w:rPr>
       </w:pPr>
-      <w:bookmarkStart w:id="28" w:name="_Toc427861143"/>
-      <w:commentRangeStart w:id="29"/>
+      <w:bookmarkStart w:id="29" w:name="_Toc427861143"/>
+      <w:commentRangeStart w:id="30"/>
       <w:r>
         <w:rPr>
           <w:noProof w:val="0"/>
@@ -9178,8 +9185,8 @@
         </w:rPr>
         <w:t>CRONOGRAMA DE ACTIVIDADES</w:t>
       </w:r>
-      <w:bookmarkEnd w:id="28"/>
-      <w:commentRangeEnd w:id="29"/>
+      <w:bookmarkEnd w:id="29"/>
+      <w:commentRangeEnd w:id="30"/>
       <w:r>
         <w:rPr>
           <w:rStyle w:val="Refdecomentario"/>
@@ -9187,7 +9194,7 @@
           <w:b w:val="0"/>
           <w:bCs w:val="0"/>
         </w:rPr>
-        <w:commentReference w:id="29"/>
+        <w:commentReference w:id="30"/>
       </w:r>
     </w:p>
     <w:p>
@@ -41124,7 +41131,7 @@
           <w:lang w:val="es-CO"/>
         </w:rPr>
       </w:pPr>
-      <w:bookmarkStart w:id="30" w:name="_Toc427861144"/>
+      <w:bookmarkStart w:id="31" w:name="_Toc427861144"/>
       <w:r>
         <w:rPr>
           <w:noProof w:val="0"/>
@@ -41139,7 +41146,7 @@
         </w:rPr>
         <w:t xml:space="preserve"> (Fase 2)</w:t>
       </w:r>
-      <w:bookmarkEnd w:id="30"/>
+      <w:bookmarkEnd w:id="31"/>
     </w:p>
     <w:p>
       <w:pPr>
@@ -41205,9 +41212,9 @@
                 <w:lang w:val="es-CO"/>
               </w:rPr>
             </w:pPr>
-            <w:bookmarkStart w:id="31" w:name="_Toc7430763"/>
-            <w:bookmarkStart w:id="32" w:name="_Toc7430840"/>
-            <w:bookmarkStart w:id="33" w:name="_Toc26094006"/>
+            <w:bookmarkStart w:id="32" w:name="_Toc7430763"/>
+            <w:bookmarkStart w:id="33" w:name="_Toc7430840"/>
+            <w:bookmarkStart w:id="34" w:name="_Toc26094006"/>
             <w:r>
               <w:rPr>
                 <w:rFonts w:ascii="Arial" w:hAnsi="Arial" w:cs="Arial"/>
@@ -41219,9 +41226,9 @@
               </w:rPr>
               <w:t>Presupuesto y Fuentes de Financiación (miles de pesos)</w:t>
             </w:r>
-            <w:bookmarkEnd w:id="31"/>
             <w:bookmarkEnd w:id="32"/>
             <w:bookmarkEnd w:id="33"/>
+            <w:bookmarkEnd w:id="34"/>
           </w:p>
           <w:p>
             <w:pPr>
@@ -43907,8 +43914,8 @@
           <w:lang w:val="es-CO"/>
         </w:rPr>
       </w:pPr>
-      <w:bookmarkStart w:id="34" w:name="_Toc427861145"/>
-      <w:commentRangeStart w:id="35"/>
+      <w:bookmarkStart w:id="35" w:name="_Toc427861145"/>
+      <w:commentRangeStart w:id="36"/>
       <w:r>
         <w:rPr>
           <w:noProof w:val="0"/>
@@ -43916,8 +43923,8 @@
         </w:rPr>
         <w:t>RESULTADOS, ALCANCES E IMPACTOS ESPERADOS</w:t>
       </w:r>
-      <w:bookmarkEnd w:id="34"/>
-      <w:commentRangeEnd w:id="35"/>
+      <w:bookmarkEnd w:id="35"/>
+      <w:commentRangeEnd w:id="36"/>
       <w:r>
         <w:rPr>
           <w:rStyle w:val="Refdecomentario"/>
@@ -43925,7 +43932,7 @@
           <w:b w:val="0"/>
           <w:bCs w:val="0"/>
         </w:rPr>
-        <w:commentReference w:id="35"/>
+        <w:commentReference w:id="36"/>
       </w:r>
     </w:p>
     <w:p>
@@ -44582,7 +44589,7 @@
           <w:lang w:val="es-CO"/>
         </w:rPr>
       </w:pPr>
-      <w:bookmarkStart w:id="36" w:name="_Toc427861147"/>
+      <w:bookmarkStart w:id="37" w:name="_Toc427861147"/>
       <w:r>
         <w:rPr>
           <w:noProof w:val="0"/>
@@ -44590,7 +44597,7 @@
         </w:rPr>
         <w:t>RESUMEN HOJAS DE VIDA</w:t>
       </w:r>
-      <w:bookmarkEnd w:id="36"/>
+      <w:bookmarkEnd w:id="37"/>
     </w:p>
     <w:p>
       <w:pPr>
@@ -47398,8 +47405,6 @@
                 <w:lang w:val="es-CO"/>
               </w:rPr>
             </w:pPr>
-            <w:bookmarkStart w:id="37" w:name="_GoBack"/>
-            <w:bookmarkEnd w:id="37"/>
           </w:p>
           <w:p>
             <w:pPr>
@@ -48099,7 +48104,7 @@
       </w:pPr>
     </w:p>
   </w:comment>
-  <w:comment w:id="5" w:author="Alejandro Lopez Ramirez" w:date="2016-02-11T20:08:00Z" w:initials="ALR">
+  <w:comment w:id="6" w:author="Alejandro Lopez Ramirez" w:date="2016-02-11T20:08:00Z" w:initials="ALR">
     <w:p>
       <w:pPr>
         <w:jc w:val="both"/>
@@ -48201,7 +48206,7 @@
       </w:pPr>
     </w:p>
   </w:comment>
-  <w:comment w:id="7" w:author="Alejandro Lopez Ramirez" w:date="2016-02-11T20:04:00Z" w:initials="ALR">
+  <w:comment w:id="8" w:author="Alejandro Lopez Ramirez" w:date="2016-02-11T20:04:00Z" w:initials="ALR">
     <w:p>
       <w:pPr>
         <w:rPr>
@@ -48279,7 +48284,7 @@
       </w:pPr>
     </w:p>
   </w:comment>
-  <w:comment w:id="11" w:author="Alejandro Lopez Ramirez" w:date="2016-02-11T20:09:00Z" w:initials="ALR">
+  <w:comment w:id="12" w:author="Alejandro Lopez Ramirez" w:date="2016-02-11T20:09:00Z" w:initials="ALR">
     <w:p>
       <w:pPr>
         <w:rPr>
@@ -48406,7 +48411,7 @@
       </w:r>
     </w:p>
   </w:comment>
-  <w:comment w:id="12" w:author="Alejandro Lopez Ramirez" w:date="2016-02-16T14:38:00Z" w:initials="ALR">
+  <w:comment w:id="13" w:author="Alejandro Lopez Ramirez" w:date="2016-02-16T14:38:00Z" w:initials="ALR">
     <w:p>
       <w:pPr>
         <w:pStyle w:val="Textocomentario"/>
@@ -48776,7 +48781,7 @@
       </w:pPr>
     </w:p>
   </w:comment>
-  <w:comment w:id="14" w:author="Alejandro Lopez Ramirez" w:date="2016-02-16T20:04:00Z" w:initials="ALR">
+  <w:comment w:id="15" w:author="Alejandro Lopez Ramirez" w:date="2016-02-16T20:04:00Z" w:initials="ALR">
     <w:p>
       <w:pPr>
         <w:pStyle w:val="Textocomentario"/>
@@ -48812,7 +48817,7 @@
       </w:r>
     </w:p>
   </w:comment>
-  <w:comment w:id="16" w:author="Alejandro Lopez Ramirez" w:date="2016-02-12T19:23:00Z" w:initials="ALR">
+  <w:comment w:id="17" w:author="Alejandro Lopez Ramirez" w:date="2016-02-12T19:23:00Z" w:initials="ALR">
     <w:p>
       <w:pPr>
         <w:rPr>
@@ -48863,7 +48868,7 @@
       </w:r>
     </w:p>
   </w:comment>
-  <w:comment w:id="18" w:author="Alejandro Lopez Ramirez" w:date="2016-02-12T19:23:00Z" w:initials="ALR">
+  <w:comment w:id="19" w:author="Alejandro Lopez Ramirez" w:date="2016-02-12T19:23:00Z" w:initials="ALR">
     <w:p>
       <w:pPr>
         <w:rPr>
@@ -48892,7 +48897,7 @@
       </w:r>
     </w:p>
   </w:comment>
-  <w:comment w:id="21" w:author="Alejandro Lopez Ramirez" w:date="2016-02-12T19:23:00Z" w:initials="ALR">
+  <w:comment w:id="22" w:author="Alejandro Lopez Ramirez" w:date="2016-02-12T19:23:00Z" w:initials="ALR">
     <w:p>
       <w:pPr>
         <w:rPr>
@@ -48919,7 +48924,7 @@
       </w:r>
     </w:p>
   </w:comment>
-  <w:comment w:id="23" w:author="Alejandro Lopez Ramirez" w:date="2016-02-11T19:22:00Z" w:initials="ALR">
+  <w:comment w:id="24" w:author="Alejandro Lopez Ramirez" w:date="2016-02-11T19:22:00Z" w:initials="ALR">
     <w:p>
       <w:pPr>
         <w:jc w:val="both"/>
@@ -48986,7 +48991,7 @@
       </w:pPr>
     </w:p>
   </w:comment>
-  <w:comment w:id="25" w:author="Alejandro Lopez Ramirez" w:date="2016-02-12T19:24:00Z" w:initials="ALR">
+  <w:comment w:id="26" w:author="Alejandro Lopez Ramirez" w:date="2016-02-12T19:24:00Z" w:initials="ALR">
     <w:p>
       <w:pPr>
         <w:jc w:val="both"/>
@@ -49016,7 +49021,7 @@
       </w:r>
     </w:p>
   </w:comment>
-  <w:comment w:id="27" w:author="Alejandro Lopez Ramirez" w:date="2016-02-12T19:25:00Z" w:initials="ALR">
+  <w:comment w:id="28" w:author="Alejandro Lopez Ramirez" w:date="2016-02-12T19:25:00Z" w:initials="ALR">
     <w:p>
       <w:pPr>
         <w:jc w:val="both"/>
@@ -49046,7 +49051,7 @@
       </w:r>
     </w:p>
   </w:comment>
-  <w:comment w:id="29" w:author="Alejandro Lopez Ramirez" w:date="2016-02-12T19:26:00Z" w:initials="ALR">
+  <w:comment w:id="30" w:author="Alejandro Lopez Ramirez" w:date="2016-02-12T19:26:00Z" w:initials="ALR">
     <w:p>
       <w:pPr>
         <w:jc w:val="both"/>
@@ -49076,7 +49081,7 @@
       </w:r>
     </w:p>
   </w:comment>
-  <w:comment w:id="35" w:author="Alejandro Lopez Ramirez" w:date="2016-02-12T19:26:00Z" w:initials="ALR">
+  <w:comment w:id="36" w:author="Alejandro Lopez Ramirez" w:date="2016-02-12T19:26:00Z" w:initials="ALR">
     <w:p>
       <w:pPr>
         <w:rPr>
@@ -49317,7 +49322,7 @@
                 <w:bCs/>
                 <w:sz w:val="20"/>
               </w:rPr>
-              <w:t>15</w:t>
+              <w:t>10</w:t>
             </w:r>
             <w:r>
               <w:rPr>
@@ -54991,7 +54996,7 @@
 </file>
 
 <file path=customXml/itemProps1.xml><?xml version="1.0" encoding="utf-8"?>
-<ds:datastoreItem xmlns:ds="http://schemas.openxmlformats.org/officeDocument/2006/customXml" ds:itemID="{D5DDE24F-7BAF-40C9-8B13-ED17A16C2E13}">
+<ds:datastoreItem xmlns:ds="http://schemas.openxmlformats.org/officeDocument/2006/customXml" ds:itemID="{59652452-8634-42D2-98C3-B4D997F26F72}">
   <ds:schemaRefs>
     <ds:schemaRef ds:uri="http://schemas.openxmlformats.org/officeDocument/2006/bibliography"/>
   </ds:schemaRefs>

</xml_diff>

<commit_message>
Actualizacion informacion de jhon
</commit_message>
<xml_diff>
--- a/Plantilla Proyecto.docx
+++ b/Plantilla Proyecto.docx
@@ -4294,8 +4294,6 @@
               </w:rPr>
               <w:t xml:space="preserve">Through of the information system we replace the need that it has currently CAVIPETROL for to administer the benefit assign to the workers. Also, this allow to the company administer best its resources that it has destined to the </w:t>
             </w:r>
-            <w:bookmarkStart w:id="3" w:name="_GoBack"/>
-            <w:bookmarkEnd w:id="3"/>
             <w:r>
               <w:rPr>
                 <w:rFonts w:ascii="Arial" w:hAnsi="Arial" w:cs="Arial"/>
@@ -4967,9 +4965,9 @@
           <w:lang w:val="es-CO"/>
         </w:rPr>
       </w:pPr>
-      <w:bookmarkStart w:id="4" w:name="_Toc63585470"/>
-      <w:bookmarkStart w:id="5" w:name="_Toc427861130"/>
-      <w:commentRangeStart w:id="6"/>
+      <w:bookmarkStart w:id="3" w:name="_Toc63585470"/>
+      <w:bookmarkStart w:id="4" w:name="_Toc427861130"/>
+      <w:commentRangeStart w:id="5"/>
       <w:r>
         <w:rPr>
           <w:noProof w:val="0"/>
@@ -4977,9 +4975,9 @@
         </w:rPr>
         <w:t>PLANTEAMIENTO DEL PROBLEMA</w:t>
       </w:r>
+      <w:bookmarkEnd w:id="3"/>
       <w:bookmarkEnd w:id="4"/>
-      <w:bookmarkEnd w:id="5"/>
-      <w:commentRangeEnd w:id="6"/>
+      <w:commentRangeEnd w:id="5"/>
       <w:r>
         <w:rPr>
           <w:rStyle w:val="Refdecomentario"/>
@@ -4987,7 +4985,7 @@
           <w:b w:val="0"/>
           <w:bCs w:val="0"/>
         </w:rPr>
-        <w:commentReference w:id="6"/>
+        <w:commentReference w:id="5"/>
       </w:r>
     </w:p>
     <w:p>
@@ -5478,8 +5476,8 @@
           <w:lang w:val="es-CO"/>
         </w:rPr>
       </w:pPr>
-      <w:bookmarkStart w:id="7" w:name="_Toc427861132"/>
-      <w:commentRangeStart w:id="8"/>
+      <w:bookmarkStart w:id="6" w:name="_Toc427861132"/>
+      <w:commentRangeStart w:id="7"/>
       <w:r>
         <w:rPr>
           <w:noProof w:val="0"/>
@@ -5487,8 +5485,8 @@
         </w:rPr>
         <w:t>OBJETIVOS</w:t>
       </w:r>
-      <w:bookmarkEnd w:id="7"/>
-      <w:commentRangeEnd w:id="8"/>
+      <w:bookmarkEnd w:id="6"/>
+      <w:commentRangeEnd w:id="7"/>
       <w:r>
         <w:rPr>
           <w:rStyle w:val="Refdecomentario"/>
@@ -5496,7 +5494,7 @@
           <w:b w:val="0"/>
           <w:bCs w:val="0"/>
         </w:rPr>
-        <w:commentReference w:id="8"/>
+        <w:commentReference w:id="7"/>
       </w:r>
     </w:p>
     <w:p>
@@ -5507,8 +5505,8 @@
           <w:lang w:val="es-CO"/>
         </w:rPr>
       </w:pPr>
-      <w:bookmarkStart w:id="9" w:name="_Toc63585472"/>
-      <w:bookmarkStart w:id="10" w:name="_Toc427861133"/>
+      <w:bookmarkStart w:id="8" w:name="_Toc63585472"/>
+      <w:bookmarkStart w:id="9" w:name="_Toc427861133"/>
       <w:r>
         <w:rPr>
           <w:noProof w:val="0"/>
@@ -5516,7 +5514,7 @@
         </w:rPr>
         <w:t xml:space="preserve">Objetivo </w:t>
       </w:r>
-      <w:bookmarkEnd w:id="9"/>
+      <w:bookmarkEnd w:id="8"/>
       <w:r>
         <w:rPr>
           <w:noProof w:val="0"/>
@@ -5531,7 +5529,7 @@
         </w:rPr>
         <w:t xml:space="preserve"> – Propósito</w:t>
       </w:r>
-      <w:bookmarkEnd w:id="10"/>
+      <w:bookmarkEnd w:id="9"/>
     </w:p>
     <w:p>
       <w:pPr>
@@ -5696,9 +5694,9 @@
           <w:lang w:val="es-CO"/>
         </w:rPr>
       </w:pPr>
-      <w:bookmarkStart w:id="11" w:name="_Toc427861134"/>
+      <w:bookmarkStart w:id="10" w:name="_Toc427861134"/>
+      <w:commentRangeStart w:id="11"/>
       <w:commentRangeStart w:id="12"/>
-      <w:commentRangeStart w:id="13"/>
       <w:r>
         <w:rPr>
           <w:noProof w:val="0"/>
@@ -5706,8 +5704,8 @@
         </w:rPr>
         <w:t>Objetivos Específicos</w:t>
       </w:r>
-      <w:bookmarkEnd w:id="11"/>
-      <w:commentRangeEnd w:id="12"/>
+      <w:bookmarkEnd w:id="10"/>
+      <w:commentRangeEnd w:id="11"/>
       <w:r>
         <w:rPr>
           <w:rStyle w:val="Refdecomentario"/>
@@ -5716,9 +5714,9 @@
           <w:bCs w:val="0"/>
           <w:iCs w:val="0"/>
         </w:rPr>
-        <w:commentReference w:id="12"/>
+        <w:commentReference w:id="11"/>
       </w:r>
-      <w:commentRangeEnd w:id="13"/>
+      <w:commentRangeEnd w:id="12"/>
       <w:r>
         <w:rPr>
           <w:rStyle w:val="Refdecomentario"/>
@@ -5727,7 +5725,7 @@
           <w:bCs w:val="0"/>
           <w:iCs w:val="0"/>
         </w:rPr>
-        <w:commentReference w:id="13"/>
+        <w:commentReference w:id="12"/>
       </w:r>
     </w:p>
     <w:p>
@@ -5996,8 +5994,8 @@
           <w:lang w:val="es-CO"/>
         </w:rPr>
       </w:pPr>
-      <w:bookmarkStart w:id="14" w:name="_Toc427861135"/>
-      <w:commentRangeStart w:id="15"/>
+      <w:bookmarkStart w:id="13" w:name="_Toc427861135"/>
+      <w:commentRangeStart w:id="14"/>
       <w:r>
         <w:rPr>
           <w:noProof w:val="0"/>
@@ -6005,8 +6003,8 @@
         </w:rPr>
         <w:t>JUSTIFICACIÓN</w:t>
       </w:r>
-      <w:bookmarkEnd w:id="14"/>
-      <w:commentRangeEnd w:id="15"/>
+      <w:bookmarkEnd w:id="13"/>
+      <w:commentRangeEnd w:id="14"/>
       <w:r>
         <w:rPr>
           <w:rStyle w:val="Refdecomentario"/>
@@ -6014,7 +6012,7 @@
           <w:b w:val="0"/>
           <w:bCs w:val="0"/>
         </w:rPr>
-        <w:commentReference w:id="15"/>
+        <w:commentReference w:id="14"/>
       </w:r>
     </w:p>
     <w:p>
@@ -6777,8 +6775,8 @@
           <w:lang w:val="es-CO"/>
         </w:rPr>
       </w:pPr>
-      <w:bookmarkStart w:id="16" w:name="_Toc427861136"/>
-      <w:commentRangeStart w:id="17"/>
+      <w:bookmarkStart w:id="15" w:name="_Toc427861136"/>
+      <w:commentRangeStart w:id="16"/>
       <w:r>
         <w:rPr>
           <w:noProof w:val="0"/>
@@ -6786,8 +6784,8 @@
         </w:rPr>
         <w:t>ESTUDIO DE FACTIBILIDAD</w:t>
       </w:r>
-      <w:bookmarkEnd w:id="16"/>
-      <w:commentRangeEnd w:id="17"/>
+      <w:bookmarkEnd w:id="15"/>
+      <w:commentRangeEnd w:id="16"/>
       <w:r>
         <w:rPr>
           <w:rStyle w:val="Refdecomentario"/>
@@ -6795,7 +6793,7 @@
           <w:b w:val="0"/>
           <w:bCs w:val="0"/>
         </w:rPr>
-        <w:commentReference w:id="17"/>
+        <w:commentReference w:id="16"/>
       </w:r>
     </w:p>
     <w:p>
@@ -6916,8 +6914,8 @@
           <w:lang w:val="es-CO"/>
         </w:rPr>
       </w:pPr>
-      <w:bookmarkStart w:id="18" w:name="_Toc427861137"/>
-      <w:commentRangeStart w:id="19"/>
+      <w:bookmarkStart w:id="17" w:name="_Toc427861137"/>
+      <w:commentRangeStart w:id="18"/>
       <w:r>
         <w:rPr>
           <w:noProof w:val="0"/>
@@ -6925,8 +6923,8 @@
         </w:rPr>
         <w:t>Factibilidad Técnica</w:t>
       </w:r>
-      <w:bookmarkEnd w:id="18"/>
-      <w:commentRangeEnd w:id="19"/>
+      <w:bookmarkEnd w:id="17"/>
+      <w:commentRangeEnd w:id="18"/>
       <w:r>
         <w:rPr>
           <w:rStyle w:val="Refdecomentario"/>
@@ -6935,7 +6933,7 @@
           <w:bCs w:val="0"/>
           <w:iCs w:val="0"/>
         </w:rPr>
-        <w:commentReference w:id="19"/>
+        <w:commentReference w:id="18"/>
       </w:r>
       <w:r>
         <w:rPr>
@@ -6991,7 +6989,7 @@
           <w:lang w:val="es-CO"/>
         </w:rPr>
       </w:pPr>
-      <w:bookmarkStart w:id="20" w:name="_Toc427861138"/>
+      <w:bookmarkStart w:id="19" w:name="_Toc427861138"/>
       <w:r>
         <w:rPr>
           <w:noProof w:val="0"/>
@@ -7006,7 +7004,7 @@
         </w:rPr>
         <w:t>(Fase 2)</w:t>
       </w:r>
-      <w:bookmarkEnd w:id="20"/>
+      <w:bookmarkEnd w:id="19"/>
     </w:p>
     <w:p>
       <w:pPr>
@@ -7033,8 +7031,8 @@
           <w:lang w:val="es-CO"/>
         </w:rPr>
       </w:pPr>
-      <w:bookmarkStart w:id="21" w:name="_Toc427861139"/>
-      <w:commentRangeStart w:id="22"/>
+      <w:bookmarkStart w:id="20" w:name="_Toc427861139"/>
+      <w:commentRangeStart w:id="21"/>
       <w:r>
         <w:rPr>
           <w:noProof w:val="0"/>
@@ -7042,8 +7040,8 @@
         </w:rPr>
         <w:t>Factibilidad Legal y Ética</w:t>
       </w:r>
-      <w:bookmarkEnd w:id="21"/>
-      <w:commentRangeEnd w:id="22"/>
+      <w:bookmarkEnd w:id="20"/>
+      <w:commentRangeEnd w:id="21"/>
       <w:r>
         <w:rPr>
           <w:rStyle w:val="Refdecomentario"/>
@@ -7052,7 +7050,7 @@
           <w:bCs w:val="0"/>
           <w:iCs w:val="0"/>
         </w:rPr>
-        <w:commentReference w:id="22"/>
+        <w:commentReference w:id="21"/>
       </w:r>
     </w:p>
     <w:p>
@@ -8153,8 +8151,8 @@
           <w:lang w:val="es-CO"/>
         </w:rPr>
       </w:pPr>
-      <w:bookmarkStart w:id="23" w:name="_Toc427861140"/>
-      <w:commentRangeStart w:id="24"/>
+      <w:bookmarkStart w:id="22" w:name="_Toc427861140"/>
+      <w:commentRangeStart w:id="23"/>
       <w:r>
         <w:rPr>
           <w:noProof w:val="0"/>
@@ -8162,8 +8160,8 @@
         </w:rPr>
         <w:t>ANTECEDENTES</w:t>
       </w:r>
-      <w:bookmarkEnd w:id="23"/>
-      <w:commentRangeEnd w:id="24"/>
+      <w:bookmarkEnd w:id="22"/>
+      <w:commentRangeEnd w:id="23"/>
       <w:r>
         <w:rPr>
           <w:rStyle w:val="Refdecomentario"/>
@@ -8173,7 +8171,7 @@
           <w:noProof w:val="0"/>
           <w:lang w:val="es-CO"/>
         </w:rPr>
-        <w:commentReference w:id="24"/>
+        <w:commentReference w:id="23"/>
       </w:r>
     </w:p>
     <w:p>
@@ -8550,8 +8548,8 @@
           <w:lang w:val="es-CO"/>
         </w:rPr>
       </w:pPr>
-      <w:bookmarkStart w:id="25" w:name="_Toc427861141"/>
-      <w:commentRangeStart w:id="26"/>
+      <w:bookmarkStart w:id="24" w:name="_Toc427861141"/>
+      <w:commentRangeStart w:id="25"/>
       <w:r>
         <w:rPr>
           <w:noProof w:val="0"/>
@@ -8559,8 +8557,8 @@
         </w:rPr>
         <w:t>MARCO DE REFERENCIA</w:t>
       </w:r>
-      <w:bookmarkEnd w:id="25"/>
-      <w:commentRangeEnd w:id="26"/>
+      <w:bookmarkEnd w:id="24"/>
+      <w:commentRangeEnd w:id="25"/>
       <w:r>
         <w:rPr>
           <w:rStyle w:val="Refdecomentario"/>
@@ -8568,7 +8566,7 @@
           <w:b w:val="0"/>
           <w:bCs w:val="0"/>
         </w:rPr>
-        <w:commentReference w:id="26"/>
+        <w:commentReference w:id="25"/>
       </w:r>
     </w:p>
     <w:p>
@@ -8887,7 +8885,7 @@
           <w:docGrid w:linePitch="360"/>
         </w:sectPr>
       </w:pPr>
-      <w:bookmarkStart w:id="27" w:name="_Toc427861142"/>
+      <w:bookmarkStart w:id="26" w:name="_Toc427861142"/>
     </w:p>
     <w:p>
       <w:pPr>
@@ -8899,7 +8897,7 @@
           <w:lang w:val="es-CO"/>
         </w:rPr>
       </w:pPr>
-      <w:commentRangeStart w:id="28"/>
+      <w:commentRangeStart w:id="27"/>
       <w:r>
         <w:rPr>
           <w:noProof w:val="0"/>
@@ -8908,8 +8906,8 @@
         <w:lastRenderedPageBreak/>
         <w:t>DIAGRAMA DE PROCESOS</w:t>
       </w:r>
-      <w:bookmarkEnd w:id="27"/>
-      <w:commentRangeEnd w:id="28"/>
+      <w:bookmarkEnd w:id="26"/>
+      <w:commentRangeEnd w:id="27"/>
       <w:r>
         <w:rPr>
           <w:rStyle w:val="Refdecomentario"/>
@@ -8917,7 +8915,7 @@
           <w:b w:val="0"/>
           <w:bCs w:val="0"/>
         </w:rPr>
-        <w:commentReference w:id="28"/>
+        <w:commentReference w:id="27"/>
       </w:r>
     </w:p>
     <w:p>
@@ -9176,8 +9174,8 @@
           <w:lang w:val="es-CO"/>
         </w:rPr>
       </w:pPr>
-      <w:bookmarkStart w:id="29" w:name="_Toc427861143"/>
-      <w:commentRangeStart w:id="30"/>
+      <w:bookmarkStart w:id="28" w:name="_Toc427861143"/>
+      <w:commentRangeStart w:id="29"/>
       <w:r>
         <w:rPr>
           <w:noProof w:val="0"/>
@@ -9185,8 +9183,8 @@
         </w:rPr>
         <w:t>CRONOGRAMA DE ACTIVIDADES</w:t>
       </w:r>
-      <w:bookmarkEnd w:id="29"/>
-      <w:commentRangeEnd w:id="30"/>
+      <w:bookmarkEnd w:id="28"/>
+      <w:commentRangeEnd w:id="29"/>
       <w:r>
         <w:rPr>
           <w:rStyle w:val="Refdecomentario"/>
@@ -9194,7 +9192,7 @@
           <w:b w:val="0"/>
           <w:bCs w:val="0"/>
         </w:rPr>
-        <w:commentReference w:id="30"/>
+        <w:commentReference w:id="29"/>
       </w:r>
     </w:p>
     <w:p>
@@ -41131,7 +41129,7 @@
           <w:lang w:val="es-CO"/>
         </w:rPr>
       </w:pPr>
-      <w:bookmarkStart w:id="31" w:name="_Toc427861144"/>
+      <w:bookmarkStart w:id="30" w:name="_Toc427861144"/>
       <w:r>
         <w:rPr>
           <w:noProof w:val="0"/>
@@ -41146,7 +41144,7 @@
         </w:rPr>
         <w:t xml:space="preserve"> (Fase 2)</w:t>
       </w:r>
-      <w:bookmarkEnd w:id="31"/>
+      <w:bookmarkEnd w:id="30"/>
     </w:p>
     <w:p>
       <w:pPr>
@@ -41212,9 +41210,9 @@
                 <w:lang w:val="es-CO"/>
               </w:rPr>
             </w:pPr>
-            <w:bookmarkStart w:id="32" w:name="_Toc7430763"/>
-            <w:bookmarkStart w:id="33" w:name="_Toc7430840"/>
-            <w:bookmarkStart w:id="34" w:name="_Toc26094006"/>
+            <w:bookmarkStart w:id="31" w:name="_Toc7430763"/>
+            <w:bookmarkStart w:id="32" w:name="_Toc7430840"/>
+            <w:bookmarkStart w:id="33" w:name="_Toc26094006"/>
             <w:r>
               <w:rPr>
                 <w:rFonts w:ascii="Arial" w:hAnsi="Arial" w:cs="Arial"/>
@@ -41226,9 +41224,9 @@
               </w:rPr>
               <w:t>Presupuesto y Fuentes de Financiación (miles de pesos)</w:t>
             </w:r>
+            <w:bookmarkEnd w:id="31"/>
             <w:bookmarkEnd w:id="32"/>
             <w:bookmarkEnd w:id="33"/>
-            <w:bookmarkEnd w:id="34"/>
           </w:p>
           <w:p>
             <w:pPr>
@@ -43914,8 +43912,8 @@
           <w:lang w:val="es-CO"/>
         </w:rPr>
       </w:pPr>
-      <w:bookmarkStart w:id="35" w:name="_Toc427861145"/>
-      <w:commentRangeStart w:id="36"/>
+      <w:bookmarkStart w:id="34" w:name="_Toc427861145"/>
+      <w:commentRangeStart w:id="35"/>
       <w:r>
         <w:rPr>
           <w:noProof w:val="0"/>
@@ -43923,8 +43921,8 @@
         </w:rPr>
         <w:t>RESULTADOS, ALCANCES E IMPACTOS ESPERADOS</w:t>
       </w:r>
-      <w:bookmarkEnd w:id="35"/>
-      <w:commentRangeEnd w:id="36"/>
+      <w:bookmarkEnd w:id="34"/>
+      <w:commentRangeEnd w:id="35"/>
       <w:r>
         <w:rPr>
           <w:rStyle w:val="Refdecomentario"/>
@@ -43932,7 +43930,7 @@
           <w:b w:val="0"/>
           <w:bCs w:val="0"/>
         </w:rPr>
-        <w:commentReference w:id="36"/>
+        <w:commentReference w:id="35"/>
       </w:r>
     </w:p>
     <w:p>
@@ -44589,7 +44587,7 @@
           <w:lang w:val="es-CO"/>
         </w:rPr>
       </w:pPr>
-      <w:bookmarkStart w:id="37" w:name="_Toc427861147"/>
+      <w:bookmarkStart w:id="36" w:name="_Toc427861147"/>
       <w:r>
         <w:rPr>
           <w:noProof w:val="0"/>
@@ -44597,7 +44595,7 @@
         </w:rPr>
         <w:t>RESUMEN HOJAS DE VIDA</w:t>
       </w:r>
-      <w:bookmarkEnd w:id="37"/>
+      <w:bookmarkEnd w:id="36"/>
     </w:p>
     <w:p>
       <w:pPr>
@@ -47330,11 +47328,64 @@
                                   <w:pPr>
                                     <w:jc w:val="center"/>
                                   </w:pPr>
+                                  <w:r>
+                                    <w:rPr>
+                                      <w:lang w:val="es-ES"/>
+                                    </w:rPr>
+                                    <w:drawing>
+                                      <wp:inline distT="0" distB="0" distL="0" distR="0" wp14:anchorId="465A1EAF" wp14:editId="4CBC987E">
+                                        <wp:extent cx="720725" cy="795655"/>
+                                        <wp:effectExtent l="0" t="0" r="3175" b="4445"/>
+                                        <wp:docPr id="13" name="Imagen 13"/>
+                                        <wp:cNvGraphicFramePr>
+                                          <a:graphicFrameLocks xmlns:a="http://schemas.openxmlformats.org/drawingml/2006/main" noChangeAspect="1"/>
+                                        </wp:cNvGraphicFramePr>
+                                        <a:graphic xmlns:a="http://schemas.openxmlformats.org/drawingml/2006/main">
+                                          <a:graphicData uri="http://schemas.openxmlformats.org/drawingml/2006/picture">
+                                            <pic:pic xmlns:pic="http://schemas.openxmlformats.org/drawingml/2006/picture">
+                                              <pic:nvPicPr>
+                                                <pic:cNvPr id="0" name="Picture 12"/>
+                                                <pic:cNvPicPr>
+                                                  <a:picLocks noChangeAspect="1" noChangeArrowheads="1"/>
+                                                </pic:cNvPicPr>
+                                              </pic:nvPicPr>
+                                              <pic:blipFill>
+                                                <a:blip r:embed="rId20">
+                                                  <a:extLst>
+                                                    <a:ext uri="{28A0092B-C50C-407E-A947-70E740481C1C}">
+                                                      <a14:useLocalDpi xmlns:a14="http://schemas.microsoft.com/office/drawing/2010/main" val="0"/>
+                                                    </a:ext>
+                                                  </a:extLst>
+                                                </a:blip>
+                                                <a:srcRect/>
+                                                <a:stretch>
+                                                  <a:fillRect/>
+                                                </a:stretch>
+                                              </pic:blipFill>
+                                              <pic:spPr bwMode="auto">
+                                                <a:xfrm>
+                                                  <a:off x="0" y="0"/>
+                                                  <a:ext cx="720725" cy="795655"/>
+                                                </a:xfrm>
+                                                <a:prstGeom prst="rect">
+                                                  <a:avLst/>
+                                                </a:prstGeom>
+                                                <a:noFill/>
+                                                <a:ln>
+                                                  <a:noFill/>
+                                                </a:ln>
+                                              </pic:spPr>
+                                            </pic:pic>
+                                          </a:graphicData>
+                                        </a:graphic>
+                                      </wp:inline>
+                                    </w:drawing>
+                                  </w:r>
                                 </w:p>
                               </w:txbxContent>
                             </wps:txbx>
-                            <wps:bodyPr rot="0" vert="horz" wrap="square" lIns="91440" tIns="45720" rIns="91440" bIns="45720" anchor="t" anchorCtr="0" upright="1">
-                              <a:noAutofit/>
+                            <wps:bodyPr rot="0" vert="horz" wrap="none" lIns="91440" tIns="45720" rIns="91440" bIns="45720" anchor="t" anchorCtr="0" upright="1">
+                              <a:spAutoFit/>
                             </wps:bodyPr>
                           </wps:wsp>
                         </a:graphicData>
@@ -47350,13 +47401,66 @@
                 </mc:Choice>
                 <mc:Fallback>
                   <w:pict>
-                    <v:rect w14:anchorId="1BA9F097" id="_x0000_s1029" style="position:absolute;margin-left:140.5pt;margin-top:7.95pt;width:1in;height:63pt;z-index:251664896;visibility:visible;mso-wrap-style:square;mso-width-percent:0;mso-height-percent:0;mso-wrap-distance-left:9pt;mso-wrap-distance-top:0;mso-wrap-distance-right:9pt;mso-wrap-distance-bottom:0;mso-position-horizontal:absolute;mso-position-horizontal-relative:text;mso-position-vertical:absolute;mso-position-vertical-relative:text;mso-width-percent:0;mso-height-percent:0;mso-width-relative:page;mso-height-relative:page;v-text-anchor:top" o:gfxdata="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">
-                      <v:textbox>
+                    <v:rect w14:anchorId="1BA9F097" id="_x0000_s1029" style="position:absolute;margin-left:140.5pt;margin-top:7.95pt;width:1in;height:63pt;z-index:251664896;visibility:visible;mso-wrap-style:none;mso-width-percent:0;mso-height-percent:0;mso-wrap-distance-left:9pt;mso-wrap-distance-top:0;mso-wrap-distance-right:9pt;mso-wrap-distance-bottom:0;mso-position-horizontal:absolute;mso-position-horizontal-relative:text;mso-position-vertical:absolute;mso-position-vertical-relative:text;mso-width-percent:0;mso-height-percent:0;mso-width-relative:page;mso-height-relative:page;v-text-anchor:top" o:gfxdata="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">
+                      <v:textbox style="mso-fit-shape-to-text:t">
                         <w:txbxContent>
                           <w:p>
                             <w:pPr>
                               <w:jc w:val="center"/>
                             </w:pPr>
+                            <w:r>
+                              <w:rPr>
+                                <w:lang w:val="es-ES"/>
+                              </w:rPr>
+                              <w:drawing>
+                                <wp:inline distT="0" distB="0" distL="0" distR="0" wp14:anchorId="465A1EAF" wp14:editId="4CBC987E">
+                                  <wp:extent cx="720725" cy="795655"/>
+                                  <wp:effectExtent l="0" t="0" r="3175" b="4445"/>
+                                  <wp:docPr id="13" name="Imagen 13"/>
+                                  <wp:cNvGraphicFramePr>
+                                    <a:graphicFrameLocks xmlns:a="http://schemas.openxmlformats.org/drawingml/2006/main" noChangeAspect="1"/>
+                                  </wp:cNvGraphicFramePr>
+                                  <a:graphic xmlns:a="http://schemas.openxmlformats.org/drawingml/2006/main">
+                                    <a:graphicData uri="http://schemas.openxmlformats.org/drawingml/2006/picture">
+                                      <pic:pic xmlns:pic="http://schemas.openxmlformats.org/drawingml/2006/picture">
+                                        <pic:nvPicPr>
+                                          <pic:cNvPr id="0" name="Picture 12"/>
+                                          <pic:cNvPicPr>
+                                            <a:picLocks noChangeAspect="1" noChangeArrowheads="1"/>
+                                          </pic:cNvPicPr>
+                                        </pic:nvPicPr>
+                                        <pic:blipFill>
+                                          <a:blip r:embed="rId20">
+                                            <a:extLst>
+                                              <a:ext uri="{28A0092B-C50C-407E-A947-70E740481C1C}">
+                                                <a14:useLocalDpi xmlns:a14="http://schemas.microsoft.com/office/drawing/2010/main" val="0"/>
+                                              </a:ext>
+                                            </a:extLst>
+                                          </a:blip>
+                                          <a:srcRect/>
+                                          <a:stretch>
+                                            <a:fillRect/>
+                                          </a:stretch>
+                                        </pic:blipFill>
+                                        <pic:spPr bwMode="auto">
+                                          <a:xfrm>
+                                            <a:off x="0" y="0"/>
+                                            <a:ext cx="720725" cy="795655"/>
+                                          </a:xfrm>
+                                          <a:prstGeom prst="rect">
+                                            <a:avLst/>
+                                          </a:prstGeom>
+                                          <a:noFill/>
+                                          <a:ln>
+                                            <a:noFill/>
+                                          </a:ln>
+                                        </pic:spPr>
+                                      </pic:pic>
+                                    </a:graphicData>
+                                  </a:graphic>
+                                </wp:inline>
+                              </w:drawing>
+                            </w:r>
                           </w:p>
                         </w:txbxContent>
                       </v:textbox>
@@ -47405,6 +47509,8 @@
                 <w:lang w:val="es-CO"/>
               </w:rPr>
             </w:pPr>
+            <w:bookmarkStart w:id="37" w:name="_GoBack"/>
+            <w:bookmarkEnd w:id="37"/>
           </w:p>
           <w:p>
             <w:pPr>
@@ -47527,6 +47633,15 @@
                 <w:lang w:val="es-CO"/>
               </w:rPr>
             </w:pPr>
+            <w:r>
+              <w:rPr>
+                <w:rFonts w:ascii="Arial" w:hAnsi="Arial" w:cs="Arial"/>
+                <w:noProof w:val="0"/>
+                <w:sz w:val="20"/>
+                <w:lang w:val="es-CO"/>
+              </w:rPr>
+              <w:t>1022403971</w:t>
+            </w:r>
           </w:p>
         </w:tc>
       </w:tr>
@@ -47577,6 +47692,15 @@
                 <w:lang w:val="es-CO"/>
               </w:rPr>
             </w:pPr>
+            <w:r>
+              <w:rPr>
+                <w:rFonts w:ascii="Arial" w:hAnsi="Arial" w:cs="Arial"/>
+                <w:noProof w:val="0"/>
+                <w:sz w:val="20"/>
+                <w:lang w:val="es-CO"/>
+              </w:rPr>
+              <w:t>29 de mayo del 1995</w:t>
+            </w:r>
           </w:p>
         </w:tc>
       </w:tr>
@@ -48104,7 +48228,7 @@
       </w:pPr>
     </w:p>
   </w:comment>
-  <w:comment w:id="6" w:author="Alejandro Lopez Ramirez" w:date="2016-02-11T20:08:00Z" w:initials="ALR">
+  <w:comment w:id="5" w:author="Alejandro Lopez Ramirez" w:date="2016-02-11T20:08:00Z" w:initials="ALR">
     <w:p>
       <w:pPr>
         <w:jc w:val="both"/>
@@ -48206,7 +48330,7 @@
       </w:pPr>
     </w:p>
   </w:comment>
-  <w:comment w:id="8" w:author="Alejandro Lopez Ramirez" w:date="2016-02-11T20:04:00Z" w:initials="ALR">
+  <w:comment w:id="7" w:author="Alejandro Lopez Ramirez" w:date="2016-02-11T20:04:00Z" w:initials="ALR">
     <w:p>
       <w:pPr>
         <w:rPr>
@@ -48284,7 +48408,7 @@
       </w:pPr>
     </w:p>
   </w:comment>
-  <w:comment w:id="12" w:author="Alejandro Lopez Ramirez" w:date="2016-02-11T20:09:00Z" w:initials="ALR">
+  <w:comment w:id="11" w:author="Alejandro Lopez Ramirez" w:date="2016-02-11T20:09:00Z" w:initials="ALR">
     <w:p>
       <w:pPr>
         <w:rPr>
@@ -48411,7 +48535,7 @@
       </w:r>
     </w:p>
   </w:comment>
-  <w:comment w:id="13" w:author="Alejandro Lopez Ramirez" w:date="2016-02-16T14:38:00Z" w:initials="ALR">
+  <w:comment w:id="12" w:author="Alejandro Lopez Ramirez" w:date="2016-02-16T14:38:00Z" w:initials="ALR">
     <w:p>
       <w:pPr>
         <w:pStyle w:val="Textocomentario"/>
@@ -48781,7 +48905,7 @@
       </w:pPr>
     </w:p>
   </w:comment>
-  <w:comment w:id="15" w:author="Alejandro Lopez Ramirez" w:date="2016-02-16T20:04:00Z" w:initials="ALR">
+  <w:comment w:id="14" w:author="Alejandro Lopez Ramirez" w:date="2016-02-16T20:04:00Z" w:initials="ALR">
     <w:p>
       <w:pPr>
         <w:pStyle w:val="Textocomentario"/>
@@ -48817,7 +48941,7 @@
       </w:r>
     </w:p>
   </w:comment>
-  <w:comment w:id="17" w:author="Alejandro Lopez Ramirez" w:date="2016-02-12T19:23:00Z" w:initials="ALR">
+  <w:comment w:id="16" w:author="Alejandro Lopez Ramirez" w:date="2016-02-12T19:23:00Z" w:initials="ALR">
     <w:p>
       <w:pPr>
         <w:rPr>
@@ -48868,7 +48992,7 @@
       </w:r>
     </w:p>
   </w:comment>
-  <w:comment w:id="19" w:author="Alejandro Lopez Ramirez" w:date="2016-02-12T19:23:00Z" w:initials="ALR">
+  <w:comment w:id="18" w:author="Alejandro Lopez Ramirez" w:date="2016-02-12T19:23:00Z" w:initials="ALR">
     <w:p>
       <w:pPr>
         <w:rPr>
@@ -48897,7 +49021,7 @@
       </w:r>
     </w:p>
   </w:comment>
-  <w:comment w:id="22" w:author="Alejandro Lopez Ramirez" w:date="2016-02-12T19:23:00Z" w:initials="ALR">
+  <w:comment w:id="21" w:author="Alejandro Lopez Ramirez" w:date="2016-02-12T19:23:00Z" w:initials="ALR">
     <w:p>
       <w:pPr>
         <w:rPr>
@@ -48924,7 +49048,7 @@
       </w:r>
     </w:p>
   </w:comment>
-  <w:comment w:id="24" w:author="Alejandro Lopez Ramirez" w:date="2016-02-11T19:22:00Z" w:initials="ALR">
+  <w:comment w:id="23" w:author="Alejandro Lopez Ramirez" w:date="2016-02-11T19:22:00Z" w:initials="ALR">
     <w:p>
       <w:pPr>
         <w:jc w:val="both"/>
@@ -48991,7 +49115,7 @@
       </w:pPr>
     </w:p>
   </w:comment>
-  <w:comment w:id="26" w:author="Alejandro Lopez Ramirez" w:date="2016-02-12T19:24:00Z" w:initials="ALR">
+  <w:comment w:id="25" w:author="Alejandro Lopez Ramirez" w:date="2016-02-12T19:24:00Z" w:initials="ALR">
     <w:p>
       <w:pPr>
         <w:jc w:val="both"/>
@@ -49021,7 +49145,7 @@
       </w:r>
     </w:p>
   </w:comment>
-  <w:comment w:id="28" w:author="Alejandro Lopez Ramirez" w:date="2016-02-12T19:25:00Z" w:initials="ALR">
+  <w:comment w:id="27" w:author="Alejandro Lopez Ramirez" w:date="2016-02-12T19:25:00Z" w:initials="ALR">
     <w:p>
       <w:pPr>
         <w:jc w:val="both"/>
@@ -49051,7 +49175,7 @@
       </w:r>
     </w:p>
   </w:comment>
-  <w:comment w:id="30" w:author="Alejandro Lopez Ramirez" w:date="2016-02-12T19:26:00Z" w:initials="ALR">
+  <w:comment w:id="29" w:author="Alejandro Lopez Ramirez" w:date="2016-02-12T19:26:00Z" w:initials="ALR">
     <w:p>
       <w:pPr>
         <w:jc w:val="both"/>
@@ -49081,7 +49205,7 @@
       </w:r>
     </w:p>
   </w:comment>
-  <w:comment w:id="36" w:author="Alejandro Lopez Ramirez" w:date="2016-02-12T19:26:00Z" w:initials="ALR">
+  <w:comment w:id="35" w:author="Alejandro Lopez Ramirez" w:date="2016-02-12T19:26:00Z" w:initials="ALR">
     <w:p>
       <w:pPr>
         <w:rPr>
@@ -49257,6 +49381,7 @@
         <w:docPartUnique/>
       </w:docPartObj>
     </w:sdtPr>
+    <w:sdtEndPr/>
     <w:sdtContent>
       <w:sdt>
         <w:sdtPr>
@@ -49270,6 +49395,7 @@
             <w:docPartUnique/>
           </w:docPartObj>
         </w:sdtPr>
+        <w:sdtEndPr/>
         <w:sdtContent>
           <w:p>
             <w:pPr>
@@ -49322,7 +49448,7 @@
                 <w:bCs/>
                 <w:sz w:val="20"/>
               </w:rPr>
-              <w:t>10</w:t>
+              <w:t>15</w:t>
             </w:r>
             <w:r>
               <w:rPr>
@@ -53328,6 +53454,7 @@
     <w:lsdException w:name="HTML Sample" w:semiHidden="1" w:unhideWhenUsed="1"/>
     <w:lsdException w:name="HTML Typewriter" w:semiHidden="1" w:unhideWhenUsed="1"/>
     <w:lsdException w:name="HTML Variable" w:semiHidden="1" w:unhideWhenUsed="1"/>
+    <w:lsdException w:name="Normal Table" w:semiHidden="1" w:unhideWhenUsed="1"/>
     <w:lsdException w:name="annotation subject" w:semiHidden="1" w:unhideWhenUsed="1"/>
     <w:lsdException w:name="No List" w:semiHidden="1" w:unhideWhenUsed="1"/>
     <w:lsdException w:name="Outline List 1" w:semiHidden="1" w:unhideWhenUsed="1"/>
@@ -53373,9 +53500,11 @@
     <w:lsdException w:name="Table Subtle 1" w:semiHidden="1" w:unhideWhenUsed="1"/>
     <w:lsdException w:name="Table Subtle 2" w:semiHidden="1" w:unhideWhenUsed="1"/>
     <w:lsdException w:name="Table Web 1" w:semiHidden="1" w:unhideWhenUsed="1"/>
+    <w:lsdException w:name="Table Web 2" w:semiHidden="1" w:unhideWhenUsed="1"/>
     <w:lsdException w:name="Table Web 3" w:semiHidden="1" w:unhideWhenUsed="1"/>
     <w:lsdException w:name="Balloon Text" w:semiHidden="1" w:unhideWhenUsed="1"/>
     <w:lsdException w:name="Table Grid" w:uiPriority="59"/>
+    <w:lsdException w:name="Table Theme" w:semiHidden="1" w:unhideWhenUsed="1"/>
     <w:lsdException w:name="Placeholder Text" w:semiHidden="1"/>
     <w:lsdException w:name="No Spacing" w:uiPriority="1" w:qFormat="1"/>
     <w:lsdException w:name="Light Shading" w:uiPriority="60"/>
@@ -54996,7 +55125,7 @@
 </file>
 
 <file path=customXml/itemProps1.xml><?xml version="1.0" encoding="utf-8"?>
-<ds:datastoreItem xmlns:ds="http://schemas.openxmlformats.org/officeDocument/2006/customXml" ds:itemID="{59652452-8634-42D2-98C3-B4D997F26F72}">
+<ds:datastoreItem xmlns:ds="http://schemas.openxmlformats.org/officeDocument/2006/customXml" ds:itemID="{BB1CAA2D-FE81-4508-A244-D824C042D50C}">
   <ds:schemaRefs>
     <ds:schemaRef ds:uri="http://schemas.openxmlformats.org/officeDocument/2006/bibliography"/>
   </ds:schemaRefs>

</xml_diff>